<commit_message>
further work on report
</commit_message>
<xml_diff>
--- a/rimsgroup3/docs/Group Report Week 4.docx
+++ b/rimsgroup3/docs/Group Report Week 4.docx
@@ -282,7 +282,7 @@
           <w:r>
             <w:fldChar w:fldCharType="separate"/>
           </w:r>
-          <w:hyperlink w:anchor="_Toc268768733" w:history="1">
+          <w:hyperlink w:anchor="_Toc268778855" w:history="1">
             <w:r>
               <w:rPr>
                 <w:rStyle w:val="Hyperlink"/>
@@ -309,7 +309,7 @@
                 <w:noProof/>
                 <w:webHidden/>
               </w:rPr>
-              <w:instrText xml:space="preserve"> PAGEREF _Toc268768733 \h </w:instrText>
+              <w:instrText xml:space="preserve"> PAGEREF _Toc268778855 \h </w:instrText>
             </w:r>
             <w:r>
               <w:rPr>
@@ -352,7 +352,7 @@
               <w:lang w:val="en-NZ" w:eastAsia="en-NZ"/>
             </w:rPr>
           </w:pPr>
-          <w:hyperlink w:anchor="_Toc268768734" w:history="1">
+          <w:hyperlink w:anchor="_Toc268778856" w:history="1">
             <w:r>
               <w:rPr>
                 <w:rStyle w:val="Hyperlink"/>
@@ -379,7 +379,7 @@
                 <w:noProof/>
                 <w:webHidden/>
               </w:rPr>
-              <w:instrText xml:space="preserve"> PAGEREF _Toc268768734 \h </w:instrText>
+              <w:instrText xml:space="preserve"> PAGEREF _Toc268778856 \h </w:instrText>
             </w:r>
             <w:r>
               <w:rPr>
@@ -422,7 +422,7 @@
               <w:lang w:val="en-NZ" w:eastAsia="en-NZ"/>
             </w:rPr>
           </w:pPr>
-          <w:hyperlink w:anchor="_Toc268768735" w:history="1">
+          <w:hyperlink w:anchor="_Toc268778857" w:history="1">
             <w:r>
               <w:rPr>
                 <w:rStyle w:val="Hyperlink"/>
@@ -449,7 +449,7 @@
                 <w:noProof/>
                 <w:webHidden/>
               </w:rPr>
-              <w:instrText xml:space="preserve"> PAGEREF _Toc268768735 \h </w:instrText>
+              <w:instrText xml:space="preserve"> PAGEREF _Toc268778857 \h </w:instrText>
             </w:r>
             <w:r>
               <w:rPr>
@@ -492,7 +492,7 @@
               <w:lang w:val="en-NZ" w:eastAsia="en-NZ"/>
             </w:rPr>
           </w:pPr>
-          <w:hyperlink w:anchor="_Toc268768736" w:history="1">
+          <w:hyperlink w:anchor="_Toc268778858" w:history="1">
             <w:r>
               <w:rPr>
                 <w:rStyle w:val="Hyperlink"/>
@@ -519,7 +519,7 @@
                 <w:noProof/>
                 <w:webHidden/>
               </w:rPr>
-              <w:instrText xml:space="preserve"> PAGEREF _Toc268768736 \h </w:instrText>
+              <w:instrText xml:space="preserve"> PAGEREF _Toc268778858 \h </w:instrText>
             </w:r>
             <w:r>
               <w:rPr>
@@ -562,7 +562,7 @@
               <w:lang w:val="en-NZ" w:eastAsia="en-NZ"/>
             </w:rPr>
           </w:pPr>
-          <w:hyperlink w:anchor="_Toc268768737" w:history="1">
+          <w:hyperlink w:anchor="_Toc268778859" w:history="1">
             <w:r>
               <w:rPr>
                 <w:rStyle w:val="Hyperlink"/>
@@ -589,7 +589,7 @@
                 <w:noProof/>
                 <w:webHidden/>
               </w:rPr>
-              <w:instrText xml:space="preserve"> PAGEREF _Toc268768737 \h </w:instrText>
+              <w:instrText xml:space="preserve"> PAGEREF _Toc268778859 \h </w:instrText>
             </w:r>
             <w:r>
               <w:rPr>
@@ -632,7 +632,7 @@
               <w:lang w:val="en-NZ" w:eastAsia="en-NZ"/>
             </w:rPr>
           </w:pPr>
-          <w:hyperlink w:anchor="_Toc268768738" w:history="1">
+          <w:hyperlink w:anchor="_Toc268778860" w:history="1">
             <w:r>
               <w:rPr>
                 <w:rStyle w:val="Hyperlink"/>
@@ -659,7 +659,7 @@
                 <w:noProof/>
                 <w:webHidden/>
               </w:rPr>
-              <w:instrText xml:space="preserve"> PAGEREF _Toc268768738 \h </w:instrText>
+              <w:instrText xml:space="preserve"> PAGEREF _Toc268778860 \h </w:instrText>
             </w:r>
             <w:r>
               <w:rPr>
@@ -702,7 +702,7 @@
               <w:lang w:val="en-NZ" w:eastAsia="en-NZ"/>
             </w:rPr>
           </w:pPr>
-          <w:hyperlink w:anchor="_Toc268768739" w:history="1">
+          <w:hyperlink w:anchor="_Toc268778861" w:history="1">
             <w:r>
               <w:rPr>
                 <w:rStyle w:val="Hyperlink"/>
@@ -729,7 +729,7 @@
                 <w:noProof/>
                 <w:webHidden/>
               </w:rPr>
-              <w:instrText xml:space="preserve"> PAGEREF _Toc268768739 \h </w:instrText>
+              <w:instrText xml:space="preserve"> PAGEREF _Toc268778861 \h </w:instrText>
             </w:r>
             <w:r>
               <w:rPr>
@@ -772,7 +772,7 @@
               <w:lang w:val="en-NZ" w:eastAsia="en-NZ"/>
             </w:rPr>
           </w:pPr>
-          <w:hyperlink w:anchor="_Toc268768740" w:history="1">
+          <w:hyperlink w:anchor="_Toc268778862" w:history="1">
             <w:r>
               <w:rPr>
                 <w:rStyle w:val="Hyperlink"/>
@@ -799,7 +799,7 @@
                 <w:noProof/>
                 <w:webHidden/>
               </w:rPr>
-              <w:instrText xml:space="preserve"> PAGEREF _Toc268768740 \h </w:instrText>
+              <w:instrText xml:space="preserve"> PAGEREF _Toc268778862 \h </w:instrText>
             </w:r>
             <w:r>
               <w:rPr>
@@ -842,7 +842,7 @@
               <w:lang w:val="en-NZ" w:eastAsia="en-NZ"/>
             </w:rPr>
           </w:pPr>
-          <w:hyperlink w:anchor="_Toc268768741" w:history="1">
+          <w:hyperlink w:anchor="_Toc268778863" w:history="1">
             <w:r>
               <w:rPr>
                 <w:rStyle w:val="Hyperlink"/>
@@ -869,7 +869,7 @@
                 <w:noProof/>
                 <w:webHidden/>
               </w:rPr>
-              <w:instrText xml:space="preserve"> PAGEREF _Toc268768741 \h </w:instrText>
+              <w:instrText xml:space="preserve"> PAGEREF _Toc268778863 \h </w:instrText>
             </w:r>
             <w:r>
               <w:rPr>
@@ -912,7 +912,7 @@
               <w:lang w:val="en-NZ" w:eastAsia="en-NZ"/>
             </w:rPr>
           </w:pPr>
-          <w:hyperlink w:anchor="_Toc268768742" w:history="1">
+          <w:hyperlink w:anchor="_Toc268778864" w:history="1">
             <w:r>
               <w:rPr>
                 <w:rStyle w:val="Hyperlink"/>
@@ -939,7 +939,7 @@
                 <w:noProof/>
                 <w:webHidden/>
               </w:rPr>
-              <w:instrText xml:space="preserve"> PAGEREF _Toc268768742 \h </w:instrText>
+              <w:instrText xml:space="preserve"> PAGEREF _Toc268778864 \h </w:instrText>
             </w:r>
             <w:r>
               <w:rPr>
@@ -982,7 +982,7 @@
               <w:lang w:val="en-NZ" w:eastAsia="en-NZ"/>
             </w:rPr>
           </w:pPr>
-          <w:hyperlink w:anchor="_Toc268768743" w:history="1">
+          <w:hyperlink w:anchor="_Toc268778865" w:history="1">
             <w:r>
               <w:rPr>
                 <w:rStyle w:val="Hyperlink"/>
@@ -1009,7 +1009,7 @@
                 <w:noProof/>
                 <w:webHidden/>
               </w:rPr>
-              <w:instrText xml:space="preserve"> PAGEREF _Toc268768743 \h </w:instrText>
+              <w:instrText xml:space="preserve"> PAGEREF _Toc268778865 \h </w:instrText>
             </w:r>
             <w:r>
               <w:rPr>
@@ -1052,7 +1052,7 @@
               <w:lang w:val="en-NZ" w:eastAsia="en-NZ"/>
             </w:rPr>
           </w:pPr>
-          <w:hyperlink w:anchor="_Toc268768744" w:history="1">
+          <w:hyperlink w:anchor="_Toc268778866" w:history="1">
             <w:r>
               <w:rPr>
                 <w:rStyle w:val="Hyperlink"/>
@@ -1079,7 +1079,7 @@
                 <w:noProof/>
                 <w:webHidden/>
               </w:rPr>
-              <w:instrText xml:space="preserve"> PAGEREF _Toc268768744 \h </w:instrText>
+              <w:instrText xml:space="preserve"> PAGEREF _Toc268778866 \h </w:instrText>
             </w:r>
             <w:r>
               <w:rPr>
@@ -1122,7 +1122,7 @@
               <w:lang w:val="en-NZ" w:eastAsia="en-NZ"/>
             </w:rPr>
           </w:pPr>
-          <w:hyperlink w:anchor="_Toc268768745" w:history="1">
+          <w:hyperlink w:anchor="_Toc268778867" w:history="1">
             <w:r>
               <w:rPr>
                 <w:rStyle w:val="Hyperlink"/>
@@ -1149,7 +1149,7 @@
                 <w:noProof/>
                 <w:webHidden/>
               </w:rPr>
-              <w:instrText xml:space="preserve"> PAGEREF _Toc268768745 \h </w:instrText>
+              <w:instrText xml:space="preserve"> PAGEREF _Toc268778867 \h </w:instrText>
             </w:r>
             <w:r>
               <w:rPr>
@@ -1192,7 +1192,7 @@
               <w:lang w:val="en-NZ" w:eastAsia="en-NZ"/>
             </w:rPr>
           </w:pPr>
-          <w:hyperlink w:anchor="_Toc268768746" w:history="1">
+          <w:hyperlink w:anchor="_Toc268778868" w:history="1">
             <w:r>
               <w:rPr>
                 <w:rStyle w:val="Hyperlink"/>
@@ -1219,7 +1219,7 @@
                 <w:noProof/>
                 <w:webHidden/>
               </w:rPr>
-              <w:instrText xml:space="preserve"> PAGEREF _Toc268768746 \h </w:instrText>
+              <w:instrText xml:space="preserve"> PAGEREF _Toc268778868 \h </w:instrText>
             </w:r>
             <w:r>
               <w:rPr>
@@ -1262,7 +1262,7 @@
               <w:lang w:val="en-NZ" w:eastAsia="en-NZ"/>
             </w:rPr>
           </w:pPr>
-          <w:hyperlink w:anchor="_Toc268768747" w:history="1">
+          <w:hyperlink w:anchor="_Toc268778869" w:history="1">
             <w:r>
               <w:rPr>
                 <w:rStyle w:val="Hyperlink"/>
@@ -1289,7 +1289,7 @@
                 <w:noProof/>
                 <w:webHidden/>
               </w:rPr>
-              <w:instrText xml:space="preserve"> PAGEREF _Toc268768747 \h </w:instrText>
+              <w:instrText xml:space="preserve"> PAGEREF _Toc268778869 \h </w:instrText>
             </w:r>
             <w:r>
               <w:rPr>
@@ -1332,7 +1332,7 @@
               <w:lang w:val="en-NZ" w:eastAsia="en-NZ"/>
             </w:rPr>
           </w:pPr>
-          <w:hyperlink w:anchor="_Toc268768748" w:history="1">
+          <w:hyperlink w:anchor="_Toc268778870" w:history="1">
             <w:r>
               <w:rPr>
                 <w:rStyle w:val="Hyperlink"/>
@@ -1359,7 +1359,7 @@
                 <w:noProof/>
                 <w:webHidden/>
               </w:rPr>
-              <w:instrText xml:space="preserve"> PAGEREF _Toc268768748 \h </w:instrText>
+              <w:instrText xml:space="preserve"> PAGEREF _Toc268778870 \h </w:instrText>
             </w:r>
             <w:r>
               <w:rPr>
@@ -1402,7 +1402,7 @@
               <w:lang w:val="en-NZ" w:eastAsia="en-NZ"/>
             </w:rPr>
           </w:pPr>
-          <w:hyperlink w:anchor="_Toc268768749" w:history="1">
+          <w:hyperlink w:anchor="_Toc268778871" w:history="1">
             <w:r>
               <w:rPr>
                 <w:rStyle w:val="Hyperlink"/>
@@ -1429,7 +1429,7 @@
                 <w:noProof/>
                 <w:webHidden/>
               </w:rPr>
-              <w:instrText xml:space="preserve"> PAGEREF _Toc268768749 \h </w:instrText>
+              <w:instrText xml:space="preserve"> PAGEREF _Toc268778871 \h </w:instrText>
             </w:r>
             <w:r>
               <w:rPr>
@@ -1472,7 +1472,7 @@
               <w:lang w:val="en-NZ" w:eastAsia="en-NZ"/>
             </w:rPr>
           </w:pPr>
-          <w:hyperlink w:anchor="_Toc268768750" w:history="1">
+          <w:hyperlink w:anchor="_Toc268778872" w:history="1">
             <w:r>
               <w:rPr>
                 <w:rStyle w:val="Hyperlink"/>
@@ -1499,7 +1499,7 @@
                 <w:noProof/>
                 <w:webHidden/>
               </w:rPr>
-              <w:instrText xml:space="preserve"> PAGEREF _Toc268768750 \h </w:instrText>
+              <w:instrText xml:space="preserve"> PAGEREF _Toc268778872 \h </w:instrText>
             </w:r>
             <w:r>
               <w:rPr>
@@ -1542,7 +1542,7 @@
               <w:lang w:val="en-NZ" w:eastAsia="en-NZ"/>
             </w:rPr>
           </w:pPr>
-          <w:hyperlink w:anchor="_Toc268768751" w:history="1">
+          <w:hyperlink w:anchor="_Toc268778873" w:history="1">
             <w:r>
               <w:rPr>
                 <w:rStyle w:val="Hyperlink"/>
@@ -1569,7 +1569,7 @@
                 <w:noProof/>
                 <w:webHidden/>
               </w:rPr>
-              <w:instrText xml:space="preserve"> PAGEREF _Toc268768751 \h </w:instrText>
+              <w:instrText xml:space="preserve"> PAGEREF _Toc268778873 \h </w:instrText>
             </w:r>
             <w:r>
               <w:rPr>
@@ -1612,7 +1612,7 @@
               <w:lang w:val="en-NZ" w:eastAsia="en-NZ"/>
             </w:rPr>
           </w:pPr>
-          <w:hyperlink w:anchor="_Toc268768752" w:history="1">
+          <w:hyperlink w:anchor="_Toc268778874" w:history="1">
             <w:r>
               <w:rPr>
                 <w:rStyle w:val="Hyperlink"/>
@@ -1639,7 +1639,7 @@
                 <w:noProof/>
                 <w:webHidden/>
               </w:rPr>
-              <w:instrText xml:space="preserve"> PAGEREF _Toc268768752 \h </w:instrText>
+              <w:instrText xml:space="preserve"> PAGEREF _Toc268778874 \h </w:instrText>
             </w:r>
             <w:r>
               <w:rPr>
@@ -1682,7 +1682,7 @@
               <w:lang w:val="en-NZ" w:eastAsia="en-NZ"/>
             </w:rPr>
           </w:pPr>
-          <w:hyperlink w:anchor="_Toc268768753" w:history="1">
+          <w:hyperlink w:anchor="_Toc268778875" w:history="1">
             <w:r>
               <w:rPr>
                 <w:rStyle w:val="Hyperlink"/>
@@ -1709,7 +1709,7 @@
                 <w:noProof/>
                 <w:webHidden/>
               </w:rPr>
-              <w:instrText xml:space="preserve"> PAGEREF _Toc268768753 \h </w:instrText>
+              <w:instrText xml:space="preserve"> PAGEREF _Toc268778875 \h </w:instrText>
             </w:r>
             <w:r>
               <w:rPr>
@@ -1752,7 +1752,7 @@
               <w:lang w:val="en-NZ" w:eastAsia="en-NZ"/>
             </w:rPr>
           </w:pPr>
-          <w:hyperlink w:anchor="_Toc268768754" w:history="1">
+          <w:hyperlink w:anchor="_Toc268778876" w:history="1">
             <w:r>
               <w:rPr>
                 <w:rStyle w:val="Hyperlink"/>
@@ -1779,7 +1779,7 @@
                 <w:noProof/>
                 <w:webHidden/>
               </w:rPr>
-              <w:instrText xml:space="preserve"> PAGEREF _Toc268768754 \h </w:instrText>
+              <w:instrText xml:space="preserve"> PAGEREF _Toc268778876 \h </w:instrText>
             </w:r>
             <w:r>
               <w:rPr>
@@ -1822,7 +1822,7 @@
               <w:lang w:val="en-NZ" w:eastAsia="en-NZ"/>
             </w:rPr>
           </w:pPr>
-          <w:hyperlink w:anchor="_Toc268768755" w:history="1">
+          <w:hyperlink w:anchor="_Toc268778877" w:history="1">
             <w:r>
               <w:rPr>
                 <w:rStyle w:val="Hyperlink"/>
@@ -1849,7 +1849,7 @@
                 <w:noProof/>
                 <w:webHidden/>
               </w:rPr>
-              <w:instrText xml:space="preserve"> PAGEREF _Toc268768755 \h </w:instrText>
+              <w:instrText xml:space="preserve"> PAGEREF _Toc268778877 \h </w:instrText>
             </w:r>
             <w:r>
               <w:rPr>
@@ -1892,7 +1892,7 @@
               <w:lang w:val="en-NZ" w:eastAsia="en-NZ"/>
             </w:rPr>
           </w:pPr>
-          <w:hyperlink w:anchor="_Toc268768756" w:history="1">
+          <w:hyperlink w:anchor="_Toc268778878" w:history="1">
             <w:r>
               <w:rPr>
                 <w:rStyle w:val="Hyperlink"/>
@@ -1919,7 +1919,7 @@
                 <w:noProof/>
                 <w:webHidden/>
               </w:rPr>
-              <w:instrText xml:space="preserve"> PAGEREF _Toc268768756 \h </w:instrText>
+              <w:instrText xml:space="preserve"> PAGEREF _Toc268778878 \h </w:instrText>
             </w:r>
             <w:r>
               <w:rPr>
@@ -1962,7 +1962,7 @@
               <w:lang w:val="en-NZ" w:eastAsia="en-NZ"/>
             </w:rPr>
           </w:pPr>
-          <w:hyperlink w:anchor="_Toc268768757" w:history="1">
+          <w:hyperlink w:anchor="_Toc268778879" w:history="1">
             <w:r>
               <w:rPr>
                 <w:rStyle w:val="Hyperlink"/>
@@ -1989,7 +1989,7 @@
                 <w:noProof/>
                 <w:webHidden/>
               </w:rPr>
-              <w:instrText xml:space="preserve"> PAGEREF _Toc268768757 \h </w:instrText>
+              <w:instrText xml:space="preserve"> PAGEREF _Toc268778879 \h </w:instrText>
             </w:r>
             <w:r>
               <w:rPr>
@@ -2009,7 +2009,7 @@
                 <w:noProof/>
                 <w:webHidden/>
               </w:rPr>
-              <w:t>10</w:t>
+              <w:t>11</w:t>
             </w:r>
             <w:r>
               <w:rPr>
@@ -2032,7 +2032,7 @@
               <w:lang w:val="en-NZ" w:eastAsia="en-NZ"/>
             </w:rPr>
           </w:pPr>
-          <w:hyperlink w:anchor="_Toc268768758" w:history="1">
+          <w:hyperlink w:anchor="_Toc268778880" w:history="1">
             <w:r>
               <w:rPr>
                 <w:rStyle w:val="Hyperlink"/>
@@ -2059,7 +2059,7 @@
                 <w:noProof/>
                 <w:webHidden/>
               </w:rPr>
-              <w:instrText xml:space="preserve"> PAGEREF _Toc268768758 \h </w:instrText>
+              <w:instrText xml:space="preserve"> PAGEREF _Toc268778880 \h </w:instrText>
             </w:r>
             <w:r>
               <w:rPr>
@@ -2079,7 +2079,7 @@
                 <w:noProof/>
                 <w:webHidden/>
               </w:rPr>
-              <w:t>10</w:t>
+              <w:t>11</w:t>
             </w:r>
             <w:r>
               <w:rPr>
@@ -2102,7 +2102,7 @@
               <w:lang w:val="en-NZ" w:eastAsia="en-NZ"/>
             </w:rPr>
           </w:pPr>
-          <w:hyperlink w:anchor="_Toc268768759" w:history="1">
+          <w:hyperlink w:anchor="_Toc268778881" w:history="1">
             <w:r>
               <w:rPr>
                 <w:rStyle w:val="Hyperlink"/>
@@ -2129,7 +2129,7 @@
                 <w:noProof/>
                 <w:webHidden/>
               </w:rPr>
-              <w:instrText xml:space="preserve"> PAGEREF _Toc268768759 \h </w:instrText>
+              <w:instrText xml:space="preserve"> PAGEREF _Toc268778881 \h </w:instrText>
             </w:r>
             <w:r>
               <w:rPr>
@@ -2149,7 +2149,7 @@
                 <w:noProof/>
                 <w:webHidden/>
               </w:rPr>
-              <w:t>11</w:t>
+              <w:t>12</w:t>
             </w:r>
             <w:r>
               <w:rPr>
@@ -2172,7 +2172,7 @@
               <w:lang w:val="en-NZ" w:eastAsia="en-NZ"/>
             </w:rPr>
           </w:pPr>
-          <w:hyperlink w:anchor="_Toc268768760" w:history="1">
+          <w:hyperlink w:anchor="_Toc268778882" w:history="1">
             <w:r>
               <w:rPr>
                 <w:rStyle w:val="Hyperlink"/>
@@ -2199,7 +2199,7 @@
                 <w:noProof/>
                 <w:webHidden/>
               </w:rPr>
-              <w:instrText xml:space="preserve"> PAGEREF _Toc268768760 \h </w:instrText>
+              <w:instrText xml:space="preserve"> PAGEREF _Toc268778882 \h </w:instrText>
             </w:r>
             <w:r>
               <w:rPr>
@@ -2219,7 +2219,7 @@
                 <w:noProof/>
                 <w:webHidden/>
               </w:rPr>
-              <w:t>12</w:t>
+              <w:t>13</w:t>
             </w:r>
             <w:r>
               <w:rPr>
@@ -2242,7 +2242,7 @@
               <w:lang w:val="en-NZ" w:eastAsia="en-NZ"/>
             </w:rPr>
           </w:pPr>
-          <w:hyperlink w:anchor="_Toc268768761" w:history="1">
+          <w:hyperlink w:anchor="_Toc268778883" w:history="1">
             <w:r>
               <w:rPr>
                 <w:rStyle w:val="Hyperlink"/>
@@ -2269,7 +2269,7 @@
                 <w:noProof/>
                 <w:webHidden/>
               </w:rPr>
-              <w:instrText xml:space="preserve"> PAGEREF _Toc268768761 \h </w:instrText>
+              <w:instrText xml:space="preserve"> PAGEREF _Toc268778883 \h </w:instrText>
             </w:r>
             <w:r>
               <w:rPr>
@@ -2289,7 +2289,147 @@
                 <w:noProof/>
                 <w:webHidden/>
               </w:rPr>
-              <w:t>12</w:t>
+              <w:t>13</w:t>
+            </w:r>
+            <w:r>
+              <w:rPr>
+                <w:noProof/>
+                <w:webHidden/>
+              </w:rPr>
+              <w:fldChar w:fldCharType="end"/>
+            </w:r>
+          </w:hyperlink>
+        </w:p>
+        <w:p>
+          <w:pPr>
+            <w:pStyle w:val="TOC2"/>
+            <w:tabs>
+              <w:tab w:val="right" w:leader="dot" w:pos="9016"/>
+            </w:tabs>
+            <w:rPr>
+              <w:noProof/>
+              <w:sz w:val="22"/>
+              <w:lang w:val="en-NZ" w:eastAsia="en-NZ"/>
+            </w:rPr>
+          </w:pPr>
+          <w:hyperlink w:anchor="_Toc268778884" w:history="1">
+            <w:r>
+              <w:rPr>
+                <w:rStyle w:val="Hyperlink"/>
+                <w:noProof/>
+              </w:rPr>
+              <w:t>10.2 Appendix B</w:t>
+            </w:r>
+            <w:r>
+              <w:rPr>
+                <w:noProof/>
+                <w:webHidden/>
+              </w:rPr>
+              <w:tab/>
+            </w:r>
+            <w:r>
+              <w:rPr>
+                <w:noProof/>
+                <w:webHidden/>
+              </w:rPr>
+              <w:fldChar w:fldCharType="begin"/>
+            </w:r>
+            <w:r>
+              <w:rPr>
+                <w:noProof/>
+                <w:webHidden/>
+              </w:rPr>
+              <w:instrText xml:space="preserve"> PAGEREF _Toc268778884 \h </w:instrText>
+            </w:r>
+            <w:r>
+              <w:rPr>
+                <w:noProof/>
+                <w:webHidden/>
+              </w:rPr>
+            </w:r>
+            <w:r>
+              <w:rPr>
+                <w:noProof/>
+                <w:webHidden/>
+              </w:rPr>
+              <w:fldChar w:fldCharType="separate"/>
+            </w:r>
+            <w:r>
+              <w:rPr>
+                <w:noProof/>
+                <w:webHidden/>
+              </w:rPr>
+              <w:t>14</w:t>
+            </w:r>
+            <w:r>
+              <w:rPr>
+                <w:noProof/>
+                <w:webHidden/>
+              </w:rPr>
+              <w:fldChar w:fldCharType="end"/>
+            </w:r>
+          </w:hyperlink>
+        </w:p>
+        <w:p>
+          <w:pPr>
+            <w:pStyle w:val="TOC2"/>
+            <w:tabs>
+              <w:tab w:val="right" w:leader="dot" w:pos="9016"/>
+            </w:tabs>
+            <w:rPr>
+              <w:noProof/>
+              <w:sz w:val="22"/>
+              <w:lang w:val="en-NZ" w:eastAsia="en-NZ"/>
+            </w:rPr>
+          </w:pPr>
+          <w:hyperlink w:anchor="_Toc268778885" w:history="1">
+            <w:r>
+              <w:rPr>
+                <w:rStyle w:val="Hyperlink"/>
+                <w:noProof/>
+              </w:rPr>
+              <w:t>10.3 Appendix C</w:t>
+            </w:r>
+            <w:r>
+              <w:rPr>
+                <w:noProof/>
+                <w:webHidden/>
+              </w:rPr>
+              <w:tab/>
+            </w:r>
+            <w:r>
+              <w:rPr>
+                <w:noProof/>
+                <w:webHidden/>
+              </w:rPr>
+              <w:fldChar w:fldCharType="begin"/>
+            </w:r>
+            <w:r>
+              <w:rPr>
+                <w:noProof/>
+                <w:webHidden/>
+              </w:rPr>
+              <w:instrText xml:space="preserve"> PAGEREF _Toc268778885 \h </w:instrText>
+            </w:r>
+            <w:r>
+              <w:rPr>
+                <w:noProof/>
+                <w:webHidden/>
+              </w:rPr>
+            </w:r>
+            <w:r>
+              <w:rPr>
+                <w:noProof/>
+                <w:webHidden/>
+              </w:rPr>
+              <w:fldChar w:fldCharType="separate"/>
+            </w:r>
+            <w:r>
+              <w:rPr>
+                <w:noProof/>
+                <w:webHidden/>
+              </w:rPr>
+              <w:t>18</w:t>
             </w:r>
             <w:r>
               <w:rPr>
@@ -2317,7 +2457,7 @@
         </w:rPr>
         <w:br w:type="page"/>
       </w:r>
-      <w:bookmarkStart w:id="0" w:name="_Toc268768733"/>
+      <w:bookmarkStart w:id="0" w:name="_Toc268778855"/>
       <w:r>
         <w:lastRenderedPageBreak/>
         <w:t>1.  Introduction</w:t>
@@ -2400,7 +2540,7 @@
       <w:pPr>
         <w:pStyle w:val="Heading1"/>
       </w:pPr>
-      <w:bookmarkStart w:id="1" w:name="_Toc268768734"/>
+      <w:bookmarkStart w:id="1" w:name="_Toc268778856"/>
       <w:r>
         <w:lastRenderedPageBreak/>
         <w:t>2. Requirements Revision</w:t>
@@ -2458,7 +2598,7 @@
       <w:pPr>
         <w:pStyle w:val="Heading2"/>
       </w:pPr>
-      <w:bookmarkStart w:id="2" w:name="_Toc268768735"/>
+      <w:bookmarkStart w:id="2" w:name="_Toc268778857"/>
       <w:r>
         <w:t xml:space="preserve">2.1 </w:t>
       </w:r>
@@ -2648,7 +2788,7 @@
       <w:pPr>
         <w:pStyle w:val="Heading2"/>
       </w:pPr>
-      <w:bookmarkStart w:id="3" w:name="_Toc268768736"/>
+      <w:bookmarkStart w:id="3" w:name="_Toc268778858"/>
       <w:r>
         <w:t>2.2 Non-Functional Requirements:</w:t>
       </w:r>
@@ -2812,7 +2952,7 @@
       <w:pPr>
         <w:pStyle w:val="Heading1"/>
       </w:pPr>
-      <w:bookmarkStart w:id="4" w:name="_Toc268768737"/>
+      <w:bookmarkStart w:id="4" w:name="_Toc268778859"/>
       <w:r>
         <w:t>3. Technological Assessment</w:t>
       </w:r>
@@ -2827,7 +2967,7 @@
       <w:pPr>
         <w:pStyle w:val="Heading2"/>
       </w:pPr>
-      <w:bookmarkStart w:id="5" w:name="_Toc268768738"/>
+      <w:bookmarkStart w:id="5" w:name="_Toc268778860"/>
       <w:r>
         <w:lastRenderedPageBreak/>
         <w:t>3.1 Language</w:t>
@@ -2857,7 +2997,7 @@
       <w:pPr>
         <w:pStyle w:val="Heading2"/>
       </w:pPr>
-      <w:bookmarkStart w:id="6" w:name="_Toc268768739"/>
+      <w:bookmarkStart w:id="6" w:name="_Toc268778861"/>
       <w:r>
         <w:t>3.2 Integrated Development Environment (IDE)</w:t>
       </w:r>
@@ -2889,7 +3029,7 @@
       <w:pPr>
         <w:pStyle w:val="Heading2"/>
       </w:pPr>
-      <w:bookmarkStart w:id="7" w:name="_Toc268768740"/>
+      <w:bookmarkStart w:id="7" w:name="_Toc268778862"/>
       <w:r>
         <w:t>3.3 Architecture</w:t>
       </w:r>
@@ -2924,7 +3064,7 @@
       <w:pPr>
         <w:pStyle w:val="Heading2"/>
       </w:pPr>
-      <w:bookmarkStart w:id="8" w:name="_Toc268768741"/>
+      <w:bookmarkStart w:id="8" w:name="_Toc268778863"/>
       <w:r>
         <w:t>3.4 Plugin system</w:t>
       </w:r>
@@ -2975,7 +3115,7 @@
       <w:pPr>
         <w:pStyle w:val="Heading2"/>
       </w:pPr>
-      <w:bookmarkStart w:id="9" w:name="_Toc268768742"/>
+      <w:bookmarkStart w:id="9" w:name="_Toc268778864"/>
       <w:r>
         <w:t>3.5 Testing System</w:t>
       </w:r>
@@ -2991,7 +3131,7 @@
         <w:pStyle w:val="Heading2"/>
         <w:jc w:val="left"/>
       </w:pPr>
-      <w:bookmarkStart w:id="10" w:name="_Toc268768743"/>
+      <w:bookmarkStart w:id="10" w:name="_Toc268778865"/>
       <w:r>
         <w:t>3.6 Web Framework</w:t>
       </w:r>
@@ -3011,7 +3151,7 @@
       <w:pPr>
         <w:pStyle w:val="Heading2"/>
       </w:pPr>
-      <w:bookmarkStart w:id="11" w:name="_Toc268768744"/>
+      <w:bookmarkStart w:id="11" w:name="_Toc268778866"/>
       <w:r>
         <w:t>3.7 Web server</w:t>
       </w:r>
@@ -3031,7 +3171,7 @@
       <w:pPr>
         <w:pStyle w:val="Heading2"/>
       </w:pPr>
-      <w:bookmarkStart w:id="12" w:name="_Toc268768745"/>
+      <w:bookmarkStart w:id="12" w:name="_Toc268778867"/>
       <w:r>
         <w:t>3.8 Database</w:t>
       </w:r>
@@ -3063,7 +3203,7 @@
       <w:pPr>
         <w:pStyle w:val="Heading2"/>
       </w:pPr>
-      <w:bookmarkStart w:id="13" w:name="_Toc268768746"/>
+      <w:bookmarkStart w:id="13" w:name="_Toc268778868"/>
       <w:r>
         <w:lastRenderedPageBreak/>
         <w:t>3.9 Build System</w:t>
@@ -3092,7 +3232,7 @@
       <w:r>
         <w:br/>
       </w:r>
-      <w:bookmarkStart w:id="14" w:name="_Toc268768747"/>
+      <w:bookmarkStart w:id="14" w:name="_Toc268778869"/>
       <w:r>
         <w:rPr>
           <w:rStyle w:val="Heading1Char"/>
@@ -3110,7 +3250,7 @@
       <w:pPr>
         <w:pStyle w:val="Heading2"/>
       </w:pPr>
-      <w:bookmarkStart w:id="15" w:name="_Toc268768748"/>
+      <w:bookmarkStart w:id="15" w:name="_Toc268778870"/>
       <w:r>
         <w:t>4.1 Meetings</w:t>
       </w:r>
@@ -3159,7 +3299,7 @@
       <w:pPr>
         <w:pStyle w:val="Heading2"/>
       </w:pPr>
-      <w:bookmarkStart w:id="16" w:name="_Toc268768749"/>
+      <w:bookmarkStart w:id="16" w:name="_Toc268778871"/>
       <w:r>
         <w:t>4.2 Sprints</w:t>
       </w:r>
@@ -3179,7 +3319,7 @@
       <w:pPr>
         <w:pStyle w:val="Heading2"/>
       </w:pPr>
-      <w:bookmarkStart w:id="17" w:name="_Toc268768750"/>
+      <w:bookmarkStart w:id="17" w:name="_Toc268778872"/>
       <w:r>
         <w:t>4.</w:t>
       </w:r>
@@ -3203,7 +3343,7 @@
       <w:pPr>
         <w:pStyle w:val="Heading2"/>
       </w:pPr>
-      <w:bookmarkStart w:id="18" w:name="_Toc268768751"/>
+      <w:bookmarkStart w:id="18" w:name="_Toc268778873"/>
       <w:r>
         <w:t>4.4 Milestones</w:t>
       </w:r>
@@ -3233,7 +3373,7 @@
           <w:szCs w:val="32"/>
         </w:rPr>
       </w:pPr>
-      <w:bookmarkStart w:id="19" w:name="_Toc268768752"/>
+      <w:bookmarkStart w:id="19" w:name="_Toc268778874"/>
       <w:r>
         <w:rPr>
           <w:szCs w:val="32"/>
@@ -3360,7 +3500,7 @@
       <w:pPr>
         <w:pStyle w:val="Heading1"/>
       </w:pPr>
-      <w:bookmarkStart w:id="20" w:name="_Toc268768753"/>
+      <w:bookmarkStart w:id="20" w:name="_Toc268778875"/>
       <w:r>
         <w:t>6. Deployment Strategy</w:t>
       </w:r>
@@ -3397,7 +3537,7 @@
       <w:pPr>
         <w:pStyle w:val="Heading2"/>
       </w:pPr>
-      <w:bookmarkStart w:id="21" w:name="_Toc268768754"/>
+      <w:bookmarkStart w:id="21" w:name="_Toc268778876"/>
       <w:r>
         <w:lastRenderedPageBreak/>
         <w:t>6.1 Deploying a JSP Application</w:t>
@@ -3463,7 +3603,7 @@
       <w:pPr>
         <w:pStyle w:val="Heading2"/>
       </w:pPr>
-      <w:bookmarkStart w:id="22" w:name="_Toc268768755"/>
+      <w:bookmarkStart w:id="22" w:name="_Toc268778877"/>
       <w:r>
         <w:t>6.2 The Database</w:t>
       </w:r>
@@ -3512,7 +3652,7 @@
       <w:pPr>
         <w:pStyle w:val="Heading1"/>
       </w:pPr>
-      <w:bookmarkStart w:id="23" w:name="_Toc268768756"/>
+      <w:bookmarkStart w:id="23" w:name="_Toc268778878"/>
       <w:r>
         <w:t>7. Risk Management</w:t>
       </w:r>
@@ -3520,9 +3660,67 @@
     </w:p>
     <w:p>
       <w:pPr>
+        <w:rPr>
+          <w:i/>
+        </w:rPr>
+      </w:pPr>
+      <w:r>
+        <w:rPr>
+          <w:i/>
+        </w:rPr>
+        <w:t>Please refer to Appendix B.</w:t>
+      </w:r>
+    </w:p>
+    <w:p>
+      <w:r>
+        <w:t>At the beginning of the project, several risks were identified with varying degrees of likelihood and impact on the project.</w:t>
+      </w:r>
+    </w:p>
+    <w:p>
+      <w:r>
+        <w:t>If the Team Leader puts too much workload on team members for a week this can lead to increased stress and unreasonable expectations, similarly if too little is assigned, then it can put the project behind schedule.</w:t>
+      </w:r>
+      <w:r>
+        <w:t xml:space="preserve"> Furthermore, if the Team leader leads the group away from the scope of the project then it can have dire consequences that the project will not be valid.</w:t>
+      </w:r>
+    </w:p>
+    <w:p>
+      <w:r>
+        <w:lastRenderedPageBreak/>
+        <w:t>If the Team manager does not give the guidance that is required by the team, it could be potentially harmful towards the project. Misunderstanding Scope is another potential risk and is the most common cause of failure for software projects.</w:t>
+      </w:r>
+    </w:p>
+    <w:p>
+      <w:r>
+        <w:t>If a group member fails to produce the workload that is assigned to them for the week, it can have an effect on the flow of the project, putting the groups schedule behind and puts increased pressure on next week.</w:t>
+      </w:r>
+    </w:p>
+    <w:p>
+      <w:r>
+        <w:t>Sickness is another risk on the team.</w:t>
+      </w:r>
+      <w:r>
+        <w:t xml:space="preserve"> </w:t>
+      </w:r>
+      <w:r>
+        <w:t>If a member falls ill work may not be completed to the deadline, or a substandard effort may be made. There is also a small risk a member of the team drops out of the paper, this will put all workload done by the group member onto the other members of the group and potentially hinder the quality of work.</w:t>
+      </w:r>
+    </w:p>
+    <w:p>
+      <w:r>
+        <w:t>There is a risk of feature creep to the project. If features keep being added to the project then it has the impact that we do not get the most important feature working. This ties into another risk of changing requirements, this could essentially mean all the previous work done to date, would be invalid</w:t>
+      </w:r>
+    </w:p>
+    <w:p>
+      <w:r>
+        <w:t>There is also the risk of team members not having enough experience and skill in specific parts of the project. If we are unable to accomplish something it may delay the schedule, and extra resources may have to be placed in solving the issues.</w:t>
+      </w:r>
+    </w:p>
+    <w:p>
+      <w:pPr>
         <w:pStyle w:val="Heading1"/>
       </w:pPr>
-      <w:bookmarkStart w:id="24" w:name="_Toc268768757"/>
+      <w:bookmarkStart w:id="24" w:name="_Toc268778879"/>
       <w:r>
         <w:t>8. Issue Tracking Policy</w:t>
       </w:r>
@@ -3554,7 +3752,7 @@
           <w:rStyle w:val="Heading2Char"/>
         </w:rPr>
       </w:pPr>
-      <w:bookmarkStart w:id="25" w:name="_Toc268768758"/>
+      <w:bookmarkStart w:id="25" w:name="_Toc268778880"/>
       <w:r>
         <w:rPr>
           <w:rStyle w:val="Heading2Char"/>
@@ -3595,7 +3793,6 @@
         <w:jc w:val="left"/>
       </w:pPr>
       <w:r>
-        <w:lastRenderedPageBreak/>
         <w:t xml:space="preserve"> Fill out the summary and description of the issue</w:t>
       </w:r>
       <w:r>
@@ -3742,8 +3939,9 @@
       <w:pPr>
         <w:pStyle w:val="Heading1"/>
       </w:pPr>
-      <w:bookmarkStart w:id="26" w:name="_Toc268768759"/>
-      <w:r>
+      <w:bookmarkStart w:id="26" w:name="_Toc268778881"/>
+      <w:r>
+        <w:lastRenderedPageBreak/>
         <w:t>9. Testing and Metrics</w:t>
       </w:r>
       <w:bookmarkEnd w:id="26"/>
@@ -3767,7 +3965,7 @@
       <w:pPr>
         <w:pStyle w:val="Heading1"/>
       </w:pPr>
-      <w:bookmarkStart w:id="27" w:name="_Toc268768760"/>
+      <w:bookmarkStart w:id="27" w:name="_Toc268778882"/>
       <w:r>
         <w:lastRenderedPageBreak/>
         <w:t>10. Appendices</w:t>
@@ -3778,7 +3976,7 @@
       <w:pPr>
         <w:pStyle w:val="Heading2"/>
       </w:pPr>
-      <w:bookmarkStart w:id="28" w:name="_Toc268768761"/>
+      <w:bookmarkStart w:id="28" w:name="_Toc268778883"/>
       <w:r>
         <w:t>10.1 Appendix A</w:t>
       </w:r>
@@ -3812,7 +4010,7 @@
           <v:shape id="_x0000_s1026" type="#_x0000_t75" style="position:absolute;left:0;text-align:left;margin-left:-17.05pt;margin-top:19.55pt;width:485.9pt;height:343.5pt;z-index:-251656192;mso-position-horizontal-relative:text;mso-position-vertical-relative:text">
             <v:imagedata r:id="rId8" o:title=""/>
           </v:shape>
-          <o:OLEObject Type="Embed" ProgID="AcroExch.Document.7" ShapeID="_x0000_s1026" DrawAspect="Content" ObjectID="_1342510837" r:id="rId9"/>
+          <o:OLEObject Type="Embed" ProgID="AcroExch.Document.7" ShapeID="_x0000_s1026" DrawAspect="Content" ObjectID="_1342521959" r:id="rId9"/>
         </w:pict>
       </w:r>
     </w:p>
@@ -3880,28 +4078,3201 @@
     <w:p/>
     <w:p>
       <w:pPr>
+        <w:spacing w:before="0" w:after="200" w:line="276" w:lineRule="auto"/>
+        <w:jc w:val="left"/>
+        <w:rPr>
+          <w:rFonts w:asciiTheme="majorHAnsi" w:eastAsiaTheme="majorEastAsia" w:hAnsiTheme="majorHAnsi" w:cstheme="majorBidi"/>
+          <w:b/>
+          <w:bCs/>
+          <w:color w:val="4F81BD" w:themeColor="accent1"/>
+          <w:sz w:val="26"/>
+          <w:szCs w:val="26"/>
+        </w:rPr>
+      </w:pPr>
+      <w:r>
+        <w:br w:type="page"/>
+      </w:r>
+    </w:p>
+    <w:p>
+      <w:pPr>
         <w:pStyle w:val="Heading2"/>
       </w:pPr>
-      <w:r>
+      <w:bookmarkStart w:id="29" w:name="_Toc268778884"/>
+      <w:r>
+        <w:lastRenderedPageBreak/>
         <w:t>10.2 Appendix B</w:t>
       </w:r>
-    </w:p>
-    <w:p>
-      <w:pPr>
-        <w:tabs>
-          <w:tab w:val="left" w:pos="540"/>
-        </w:tabs>
-      </w:pPr>
-    </w:p>
-    <w:p>
-      <w:pPr>
-        <w:tabs>
-          <w:tab w:val="left" w:pos="540"/>
-        </w:tabs>
-        <w:ind w:left="-720"/>
-      </w:pPr>
-    </w:p>
+      <w:bookmarkEnd w:id="29"/>
+    </w:p>
+    <w:p>
+      <w:pPr>
+        <w:spacing w:before="0" w:after="0"/>
+      </w:pPr>
+    </w:p>
+    <w:tbl>
+      <w:tblPr>
+        <w:tblW w:w="0" w:type="auto"/>
+        <w:tblBorders>
+          <w:top w:val="single" w:sz="4" w:space="0" w:color="auto"/>
+          <w:left w:val="single" w:sz="4" w:space="0" w:color="auto"/>
+          <w:bottom w:val="single" w:sz="4" w:space="0" w:color="auto"/>
+          <w:right w:val="single" w:sz="4" w:space="0" w:color="auto"/>
+          <w:insideH w:val="single" w:sz="4" w:space="0" w:color="auto"/>
+          <w:insideV w:val="single" w:sz="4" w:space="0" w:color="auto"/>
+        </w:tblBorders>
+        <w:tblLook w:val="01E0"/>
+      </w:tblPr>
+      <w:tblGrid>
+        <w:gridCol w:w="1728"/>
+        <w:gridCol w:w="6794"/>
+      </w:tblGrid>
+      <w:tr>
+        <w:tc>
+          <w:tcPr>
+            <w:tcW w:w="1728" w:type="dxa"/>
+          </w:tcPr>
+          <w:p>
+            <w:pPr>
+              <w:spacing w:before="0" w:after="0"/>
+            </w:pPr>
+            <w:r>
+              <w:rPr>
+                <w:b/>
+                <w:bCs/>
+              </w:rPr>
+              <w:t>Risk:</w:t>
+            </w:r>
+          </w:p>
+        </w:tc>
+        <w:tc>
+          <w:tcPr>
+            <w:tcW w:w="6794" w:type="dxa"/>
+          </w:tcPr>
+          <w:p>
+            <w:pPr>
+              <w:spacing w:before="0" w:after="0"/>
+            </w:pPr>
+            <w:r>
+              <w:t>Team leader assigning workload improperly</w:t>
+            </w:r>
+          </w:p>
+          <w:p>
+            <w:pPr>
+              <w:spacing w:before="0" w:after="0"/>
+            </w:pPr>
+          </w:p>
+        </w:tc>
+      </w:tr>
+      <w:tr>
+        <w:tc>
+          <w:tcPr>
+            <w:tcW w:w="1728" w:type="dxa"/>
+          </w:tcPr>
+          <w:p>
+            <w:pPr>
+              <w:spacing w:before="0" w:after="0"/>
+            </w:pPr>
+            <w:r>
+              <w:rPr>
+                <w:b/>
+                <w:bCs/>
+              </w:rPr>
+              <w:t>Likelihood of Occurrence:</w:t>
+            </w:r>
+          </w:p>
+        </w:tc>
+        <w:tc>
+          <w:tcPr>
+            <w:tcW w:w="6794" w:type="dxa"/>
+          </w:tcPr>
+          <w:p>
+            <w:pPr>
+              <w:spacing w:before="0" w:after="0"/>
+            </w:pPr>
+            <w:r>
+              <w:t>High</w:t>
+            </w:r>
+          </w:p>
+        </w:tc>
+      </w:tr>
+      <w:tr>
+        <w:tc>
+          <w:tcPr>
+            <w:tcW w:w="1728" w:type="dxa"/>
+          </w:tcPr>
+          <w:p>
+            <w:pPr>
+              <w:spacing w:before="0" w:after="0"/>
+            </w:pPr>
+            <w:r>
+              <w:rPr>
+                <w:b/>
+                <w:bCs/>
+              </w:rPr>
+              <w:t>Potential Impact:</w:t>
+            </w:r>
+          </w:p>
+        </w:tc>
+        <w:tc>
+          <w:tcPr>
+            <w:tcW w:w="6794" w:type="dxa"/>
+          </w:tcPr>
+          <w:p>
+            <w:pPr>
+              <w:spacing w:before="0" w:after="0"/>
+            </w:pPr>
+            <w:r>
+              <w:t>High</w:t>
+            </w:r>
+            <w:r>
+              <w:t>.</w:t>
+            </w:r>
+            <w:r>
+              <w:rPr>
+                <w:b/>
+                <w:bCs/>
+              </w:rPr>
+              <w:t xml:space="preserve"> </w:t>
+            </w:r>
+            <w:r>
+              <w:t xml:space="preserve">If the Team Leader puts too much workload on for a week this can lead to increased stress and unreasonable expectations, similarly if too little is assigned, then it can put the project behind schedule. </w:t>
+            </w:r>
+          </w:p>
+          <w:p>
+            <w:pPr>
+              <w:spacing w:before="0" w:after="0"/>
+            </w:pPr>
+          </w:p>
+        </w:tc>
+      </w:tr>
+      <w:tr>
+        <w:tc>
+          <w:tcPr>
+            <w:tcW w:w="1728" w:type="dxa"/>
+          </w:tcPr>
+          <w:p>
+            <w:pPr>
+              <w:spacing w:before="0" w:after="0"/>
+            </w:pPr>
+            <w:r>
+              <w:rPr>
+                <w:b/>
+                <w:bCs/>
+              </w:rPr>
+              <w:t>Mitigation plan:</w:t>
+            </w:r>
+          </w:p>
+        </w:tc>
+        <w:tc>
+          <w:tcPr>
+            <w:tcW w:w="6794" w:type="dxa"/>
+          </w:tcPr>
+          <w:p>
+            <w:pPr>
+              <w:spacing w:before="0" w:after="0"/>
+            </w:pPr>
+            <w:r>
+              <w:t xml:space="preserve">Communication to the leader in the group meetings of what members are likely to accomplish and that they feel is the correct amount of work. </w:t>
+            </w:r>
+          </w:p>
+          <w:p>
+            <w:pPr>
+              <w:spacing w:before="0" w:after="0"/>
+            </w:pPr>
+          </w:p>
+        </w:tc>
+      </w:tr>
+    </w:tbl>
+    <w:p>
+      <w:pPr>
+        <w:spacing w:before="0" w:after="0"/>
+      </w:pPr>
+    </w:p>
+    <w:tbl>
+      <w:tblPr>
+        <w:tblW w:w="0" w:type="auto"/>
+        <w:tblBorders>
+          <w:top w:val="single" w:sz="4" w:space="0" w:color="auto"/>
+          <w:left w:val="single" w:sz="4" w:space="0" w:color="auto"/>
+          <w:bottom w:val="single" w:sz="4" w:space="0" w:color="auto"/>
+          <w:right w:val="single" w:sz="4" w:space="0" w:color="auto"/>
+          <w:insideH w:val="single" w:sz="4" w:space="0" w:color="auto"/>
+          <w:insideV w:val="single" w:sz="4" w:space="0" w:color="auto"/>
+        </w:tblBorders>
+        <w:tblLook w:val="01E0"/>
+      </w:tblPr>
+      <w:tblGrid>
+        <w:gridCol w:w="1728"/>
+        <w:gridCol w:w="6794"/>
+      </w:tblGrid>
+      <w:tr>
+        <w:tc>
+          <w:tcPr>
+            <w:tcW w:w="1728" w:type="dxa"/>
+          </w:tcPr>
+          <w:p>
+            <w:pPr>
+              <w:spacing w:before="0" w:after="0"/>
+            </w:pPr>
+            <w:r>
+              <w:rPr>
+                <w:b/>
+                <w:bCs/>
+              </w:rPr>
+              <w:t>Risk:</w:t>
+            </w:r>
+          </w:p>
+        </w:tc>
+        <w:tc>
+          <w:tcPr>
+            <w:tcW w:w="6794" w:type="dxa"/>
+          </w:tcPr>
+          <w:p>
+            <w:pPr>
+              <w:spacing w:before="0" w:after="0"/>
+            </w:pPr>
+            <w:r>
+              <w:t>Team leader leading group astray</w:t>
+            </w:r>
+          </w:p>
+          <w:p>
+            <w:pPr>
+              <w:spacing w:before="0" w:after="0"/>
+            </w:pPr>
+          </w:p>
+        </w:tc>
+      </w:tr>
+      <w:tr>
+        <w:tc>
+          <w:tcPr>
+            <w:tcW w:w="1728" w:type="dxa"/>
+          </w:tcPr>
+          <w:p>
+            <w:pPr>
+              <w:spacing w:before="0" w:after="0"/>
+            </w:pPr>
+            <w:r>
+              <w:rPr>
+                <w:b/>
+                <w:bCs/>
+              </w:rPr>
+              <w:t>Likelihood of Occurrence:</w:t>
+            </w:r>
+          </w:p>
+        </w:tc>
+        <w:tc>
+          <w:tcPr>
+            <w:tcW w:w="6794" w:type="dxa"/>
+          </w:tcPr>
+          <w:p>
+            <w:pPr>
+              <w:spacing w:before="0" w:after="0"/>
+            </w:pPr>
+            <w:r>
+              <w:t>Medium</w:t>
+            </w:r>
+          </w:p>
+        </w:tc>
+      </w:tr>
+      <w:tr>
+        <w:tc>
+          <w:tcPr>
+            <w:tcW w:w="1728" w:type="dxa"/>
+          </w:tcPr>
+          <w:p>
+            <w:pPr>
+              <w:spacing w:before="0" w:after="0"/>
+            </w:pPr>
+            <w:r>
+              <w:rPr>
+                <w:b/>
+                <w:bCs/>
+              </w:rPr>
+              <w:t>Potential Impact:</w:t>
+            </w:r>
+          </w:p>
+        </w:tc>
+        <w:tc>
+          <w:tcPr>
+            <w:tcW w:w="6794" w:type="dxa"/>
+          </w:tcPr>
+          <w:p>
+            <w:pPr>
+              <w:spacing w:before="0" w:after="0"/>
+            </w:pPr>
+            <w:r>
+              <w:t>High</w:t>
+            </w:r>
+            <w:r>
+              <w:t>.</w:t>
+            </w:r>
+            <w:r>
+              <w:rPr>
+                <w:b/>
+                <w:bCs/>
+              </w:rPr>
+              <w:t xml:space="preserve"> </w:t>
+            </w:r>
+            <w:r>
+              <w:t xml:space="preserve">If the Team leader leads the group away from the scope of the project then it can have dire consequences that the project will not be valid. </w:t>
+            </w:r>
+          </w:p>
+          <w:p>
+            <w:pPr>
+              <w:spacing w:before="0" w:after="0"/>
+            </w:pPr>
+          </w:p>
+        </w:tc>
+      </w:tr>
+      <w:tr>
+        <w:tc>
+          <w:tcPr>
+            <w:tcW w:w="1728" w:type="dxa"/>
+          </w:tcPr>
+          <w:p>
+            <w:pPr>
+              <w:spacing w:before="0" w:after="0"/>
+            </w:pPr>
+            <w:r>
+              <w:rPr>
+                <w:b/>
+                <w:bCs/>
+              </w:rPr>
+              <w:t>Mitigation plan:</w:t>
+            </w:r>
+          </w:p>
+        </w:tc>
+        <w:tc>
+          <w:tcPr>
+            <w:tcW w:w="6794" w:type="dxa"/>
+          </w:tcPr>
+          <w:p>
+            <w:pPr>
+              <w:spacing w:before="0" w:after="0"/>
+            </w:pPr>
+            <w:r>
+              <w:t xml:space="preserve">Communication to the leader and between members in the group to ensure that the team stays on the target and does not get sidetracked. </w:t>
+            </w:r>
+          </w:p>
+          <w:p>
+            <w:pPr>
+              <w:spacing w:before="0" w:after="0"/>
+            </w:pPr>
+          </w:p>
+        </w:tc>
+      </w:tr>
+    </w:tbl>
+    <w:p>
+      <w:pPr>
+        <w:spacing w:before="0" w:after="0"/>
+      </w:pPr>
+    </w:p>
+    <w:tbl>
+      <w:tblPr>
+        <w:tblW w:w="0" w:type="auto"/>
+        <w:tblBorders>
+          <w:top w:val="single" w:sz="4" w:space="0" w:color="auto"/>
+          <w:left w:val="single" w:sz="4" w:space="0" w:color="auto"/>
+          <w:bottom w:val="single" w:sz="4" w:space="0" w:color="auto"/>
+          <w:right w:val="single" w:sz="4" w:space="0" w:color="auto"/>
+          <w:insideH w:val="single" w:sz="4" w:space="0" w:color="auto"/>
+          <w:insideV w:val="single" w:sz="4" w:space="0" w:color="auto"/>
+        </w:tblBorders>
+        <w:tblLook w:val="01E0"/>
+      </w:tblPr>
+      <w:tblGrid>
+        <w:gridCol w:w="1728"/>
+        <w:gridCol w:w="6794"/>
+      </w:tblGrid>
+      <w:tr>
+        <w:tc>
+          <w:tcPr>
+            <w:tcW w:w="1728" w:type="dxa"/>
+          </w:tcPr>
+          <w:p>
+            <w:pPr>
+              <w:spacing w:before="0" w:after="0"/>
+            </w:pPr>
+            <w:r>
+              <w:rPr>
+                <w:b/>
+                <w:bCs/>
+              </w:rPr>
+              <w:t>Risk:</w:t>
+            </w:r>
+          </w:p>
+        </w:tc>
+        <w:tc>
+          <w:tcPr>
+            <w:tcW w:w="6794" w:type="dxa"/>
+          </w:tcPr>
+          <w:p>
+            <w:pPr>
+              <w:spacing w:before="0" w:after="0"/>
+            </w:pPr>
+            <w:r>
+              <w:t xml:space="preserve">Team manager </w:t>
+            </w:r>
+          </w:p>
+          <w:p>
+            <w:pPr>
+              <w:spacing w:before="0" w:after="0"/>
+            </w:pPr>
+          </w:p>
+        </w:tc>
+      </w:tr>
+      <w:tr>
+        <w:tc>
+          <w:tcPr>
+            <w:tcW w:w="1728" w:type="dxa"/>
+          </w:tcPr>
+          <w:p>
+            <w:pPr>
+              <w:spacing w:before="0" w:after="0"/>
+            </w:pPr>
+            <w:r>
+              <w:rPr>
+                <w:b/>
+                <w:bCs/>
+              </w:rPr>
+              <w:t>Likelihood of Occurrence:</w:t>
+            </w:r>
+          </w:p>
+        </w:tc>
+        <w:tc>
+          <w:tcPr>
+            <w:tcW w:w="6794" w:type="dxa"/>
+          </w:tcPr>
+          <w:p>
+            <w:pPr>
+              <w:spacing w:before="0" w:after="0"/>
+            </w:pPr>
+            <w:r>
+              <w:t>Medium</w:t>
+            </w:r>
+          </w:p>
+        </w:tc>
+      </w:tr>
+      <w:tr>
+        <w:tc>
+          <w:tcPr>
+            <w:tcW w:w="1728" w:type="dxa"/>
+          </w:tcPr>
+          <w:p>
+            <w:pPr>
+              <w:spacing w:before="0" w:after="0"/>
+            </w:pPr>
+            <w:r>
+              <w:rPr>
+                <w:b/>
+                <w:bCs/>
+              </w:rPr>
+              <w:t>Potential Impact:</w:t>
+            </w:r>
+          </w:p>
+        </w:tc>
+        <w:tc>
+          <w:tcPr>
+            <w:tcW w:w="6794" w:type="dxa"/>
+          </w:tcPr>
+          <w:p>
+            <w:pPr>
+              <w:spacing w:before="0" w:after="0"/>
+            </w:pPr>
+            <w:r>
+              <w:t>Medium.</w:t>
+            </w:r>
+            <w:r>
+              <w:rPr>
+                <w:b/>
+                <w:bCs/>
+              </w:rPr>
+              <w:t xml:space="preserve"> </w:t>
+            </w:r>
+            <w:r>
+              <w:t>If the Team manager does not give the guidance that is required by the team, it could be potentially harmful towards the project</w:t>
+            </w:r>
+          </w:p>
+          <w:p>
+            <w:pPr>
+              <w:spacing w:before="0" w:after="0"/>
+            </w:pPr>
+          </w:p>
+        </w:tc>
+      </w:tr>
+      <w:tr>
+        <w:tc>
+          <w:tcPr>
+            <w:tcW w:w="1728" w:type="dxa"/>
+          </w:tcPr>
+          <w:p>
+            <w:pPr>
+              <w:spacing w:before="0" w:after="0"/>
+            </w:pPr>
+            <w:r>
+              <w:rPr>
+                <w:b/>
+                <w:bCs/>
+              </w:rPr>
+              <w:t>Mitigation plan:</w:t>
+            </w:r>
+          </w:p>
+        </w:tc>
+        <w:tc>
+          <w:tcPr>
+            <w:tcW w:w="6794" w:type="dxa"/>
+          </w:tcPr>
+          <w:p>
+            <w:pPr>
+              <w:spacing w:before="0" w:after="0"/>
+            </w:pPr>
+            <w:r>
+              <w:t>There is no way to prevent this from happening, although the weekly meetings should keep this risk under control</w:t>
+            </w:r>
+          </w:p>
+          <w:p>
+            <w:pPr>
+              <w:spacing w:before="0" w:after="0"/>
+            </w:pPr>
+          </w:p>
+        </w:tc>
+      </w:tr>
+    </w:tbl>
+    <w:p>
+      <w:pPr>
+        <w:spacing w:before="0" w:after="0"/>
+      </w:pPr>
+    </w:p>
+    <w:tbl>
+      <w:tblPr>
+        <w:tblW w:w="0" w:type="auto"/>
+        <w:tblBorders>
+          <w:top w:val="single" w:sz="4" w:space="0" w:color="auto"/>
+          <w:left w:val="single" w:sz="4" w:space="0" w:color="auto"/>
+          <w:bottom w:val="single" w:sz="4" w:space="0" w:color="auto"/>
+          <w:right w:val="single" w:sz="4" w:space="0" w:color="auto"/>
+          <w:insideH w:val="single" w:sz="4" w:space="0" w:color="auto"/>
+          <w:insideV w:val="single" w:sz="4" w:space="0" w:color="auto"/>
+        </w:tblBorders>
+        <w:tblLook w:val="01E0"/>
+      </w:tblPr>
+      <w:tblGrid>
+        <w:gridCol w:w="1728"/>
+        <w:gridCol w:w="6794"/>
+      </w:tblGrid>
+      <w:tr>
+        <w:tc>
+          <w:tcPr>
+            <w:tcW w:w="1728" w:type="dxa"/>
+          </w:tcPr>
+          <w:p>
+            <w:pPr>
+              <w:spacing w:before="0" w:after="0"/>
+            </w:pPr>
+            <w:r>
+              <w:rPr>
+                <w:b/>
+                <w:bCs/>
+              </w:rPr>
+              <w:t>Risk:</w:t>
+            </w:r>
+          </w:p>
+        </w:tc>
+        <w:tc>
+          <w:tcPr>
+            <w:tcW w:w="6794" w:type="dxa"/>
+          </w:tcPr>
+          <w:p>
+            <w:pPr>
+              <w:spacing w:before="0" w:after="0"/>
+            </w:pPr>
+            <w:r>
+              <w:t>Misunderstanding Scope</w:t>
+            </w:r>
+          </w:p>
+          <w:p>
+            <w:pPr>
+              <w:spacing w:before="0" w:after="0"/>
+            </w:pPr>
+          </w:p>
+        </w:tc>
+      </w:tr>
+      <w:tr>
+        <w:tc>
+          <w:tcPr>
+            <w:tcW w:w="1728" w:type="dxa"/>
+          </w:tcPr>
+          <w:p>
+            <w:pPr>
+              <w:spacing w:before="0" w:after="0"/>
+            </w:pPr>
+            <w:r>
+              <w:rPr>
+                <w:b/>
+                <w:bCs/>
+              </w:rPr>
+              <w:t>Likelihood of Occurrence:</w:t>
+            </w:r>
+          </w:p>
+        </w:tc>
+        <w:tc>
+          <w:tcPr>
+            <w:tcW w:w="6794" w:type="dxa"/>
+          </w:tcPr>
+          <w:p>
+            <w:pPr>
+              <w:spacing w:before="0" w:after="0"/>
+            </w:pPr>
+            <w:r>
+              <w:t>High</w:t>
+            </w:r>
+          </w:p>
+        </w:tc>
+      </w:tr>
+      <w:tr>
+        <w:tc>
+          <w:tcPr>
+            <w:tcW w:w="1728" w:type="dxa"/>
+          </w:tcPr>
+          <w:p>
+            <w:pPr>
+              <w:spacing w:before="0" w:after="0"/>
+            </w:pPr>
+            <w:r>
+              <w:rPr>
+                <w:b/>
+                <w:bCs/>
+              </w:rPr>
+              <w:lastRenderedPageBreak/>
+              <w:t>Potential Impact:</w:t>
+            </w:r>
+          </w:p>
+        </w:tc>
+        <w:tc>
+          <w:tcPr>
+            <w:tcW w:w="6794" w:type="dxa"/>
+          </w:tcPr>
+          <w:p>
+            <w:pPr>
+              <w:spacing w:before="0" w:after="0"/>
+            </w:pPr>
+            <w:r>
+              <w:t>High.</w:t>
+            </w:r>
+            <w:r>
+              <w:rPr>
+                <w:b/>
+                <w:bCs/>
+              </w:rPr>
+              <w:t xml:space="preserve"> </w:t>
+            </w:r>
+            <w:r>
+              <w:t xml:space="preserve">Misunderstanding Scope is the most common cause of failure for software projects. </w:t>
+            </w:r>
+          </w:p>
+          <w:p>
+            <w:pPr>
+              <w:spacing w:before="0" w:after="0"/>
+            </w:pPr>
+          </w:p>
+        </w:tc>
+      </w:tr>
+      <w:tr>
+        <w:tc>
+          <w:tcPr>
+            <w:tcW w:w="1728" w:type="dxa"/>
+          </w:tcPr>
+          <w:p>
+            <w:pPr>
+              <w:spacing w:before="0" w:after="0"/>
+            </w:pPr>
+            <w:r>
+              <w:rPr>
+                <w:b/>
+                <w:bCs/>
+              </w:rPr>
+              <w:t>Mitigation plan:</w:t>
+            </w:r>
+          </w:p>
+        </w:tc>
+        <w:tc>
+          <w:tcPr>
+            <w:tcW w:w="6794" w:type="dxa"/>
+          </w:tcPr>
+          <w:p>
+            <w:pPr>
+              <w:spacing w:before="0" w:after="0"/>
+            </w:pPr>
+            <w:r>
+              <w:t>Constantly talking to the client and informing them of progress, checking what has been completed meets their requirements.</w:t>
+            </w:r>
+          </w:p>
+          <w:p>
+            <w:pPr>
+              <w:spacing w:before="0" w:after="0"/>
+            </w:pPr>
+          </w:p>
+        </w:tc>
+      </w:tr>
+    </w:tbl>
+    <w:p>
+      <w:pPr>
+        <w:spacing w:before="0" w:after="0"/>
+      </w:pPr>
+    </w:p>
+    <w:tbl>
+      <w:tblPr>
+        <w:tblW w:w="0" w:type="auto"/>
+        <w:tblBorders>
+          <w:top w:val="single" w:sz="4" w:space="0" w:color="auto"/>
+          <w:left w:val="single" w:sz="4" w:space="0" w:color="auto"/>
+          <w:bottom w:val="single" w:sz="4" w:space="0" w:color="auto"/>
+          <w:right w:val="single" w:sz="4" w:space="0" w:color="auto"/>
+          <w:insideH w:val="single" w:sz="4" w:space="0" w:color="auto"/>
+          <w:insideV w:val="single" w:sz="4" w:space="0" w:color="auto"/>
+        </w:tblBorders>
+        <w:tblLook w:val="01E0"/>
+      </w:tblPr>
+      <w:tblGrid>
+        <w:gridCol w:w="1728"/>
+        <w:gridCol w:w="6794"/>
+      </w:tblGrid>
+      <w:tr>
+        <w:tc>
+          <w:tcPr>
+            <w:tcW w:w="1728" w:type="dxa"/>
+          </w:tcPr>
+          <w:p>
+            <w:pPr>
+              <w:spacing w:before="0" w:after="0"/>
+            </w:pPr>
+            <w:r>
+              <w:rPr>
+                <w:b/>
+                <w:bCs/>
+              </w:rPr>
+              <w:t>Risk:</w:t>
+            </w:r>
+          </w:p>
+        </w:tc>
+        <w:tc>
+          <w:tcPr>
+            <w:tcW w:w="6794" w:type="dxa"/>
+          </w:tcPr>
+          <w:p>
+            <w:pPr>
+              <w:spacing w:before="0" w:after="0"/>
+            </w:pPr>
+            <w:r>
+              <w:t>Group member doesn’t complete a weekly workload</w:t>
+            </w:r>
+          </w:p>
+          <w:p>
+            <w:pPr>
+              <w:spacing w:before="0" w:after="0"/>
+            </w:pPr>
+          </w:p>
+        </w:tc>
+      </w:tr>
+      <w:tr>
+        <w:tc>
+          <w:tcPr>
+            <w:tcW w:w="1728" w:type="dxa"/>
+          </w:tcPr>
+          <w:p>
+            <w:pPr>
+              <w:spacing w:before="0" w:after="0"/>
+            </w:pPr>
+            <w:r>
+              <w:rPr>
+                <w:b/>
+                <w:bCs/>
+              </w:rPr>
+              <w:t>Likelihood of Occurrence:</w:t>
+            </w:r>
+          </w:p>
+        </w:tc>
+        <w:tc>
+          <w:tcPr>
+            <w:tcW w:w="6794" w:type="dxa"/>
+          </w:tcPr>
+          <w:p>
+            <w:pPr>
+              <w:spacing w:before="0" w:after="0"/>
+            </w:pPr>
+            <w:r>
+              <w:t>High</w:t>
+            </w:r>
+          </w:p>
+        </w:tc>
+      </w:tr>
+      <w:tr>
+        <w:tc>
+          <w:tcPr>
+            <w:tcW w:w="1728" w:type="dxa"/>
+          </w:tcPr>
+          <w:p>
+            <w:pPr>
+              <w:spacing w:before="0" w:after="0"/>
+            </w:pPr>
+            <w:r>
+              <w:rPr>
+                <w:b/>
+                <w:bCs/>
+              </w:rPr>
+              <w:t>Potential Impact:</w:t>
+            </w:r>
+          </w:p>
+        </w:tc>
+        <w:tc>
+          <w:tcPr>
+            <w:tcW w:w="6794" w:type="dxa"/>
+          </w:tcPr>
+          <w:p>
+            <w:pPr>
+              <w:spacing w:before="0" w:after="0"/>
+            </w:pPr>
+            <w:r>
+              <w:t>High</w:t>
+            </w:r>
+            <w:r>
+              <w:t>.</w:t>
+            </w:r>
+            <w:r>
+              <w:rPr>
+                <w:b/>
+                <w:bCs/>
+              </w:rPr>
+              <w:t xml:space="preserve"> </w:t>
+            </w:r>
+            <w:r>
+              <w:t>If a group member fails to produce the workload that is assigned to them it can have an effect on the flow of the weeks work by putting the groups schedule behind and puts increased pressure on next week.</w:t>
+            </w:r>
+          </w:p>
+          <w:p>
+            <w:pPr>
+              <w:spacing w:before="0" w:after="0"/>
+            </w:pPr>
+          </w:p>
+        </w:tc>
+      </w:tr>
+      <w:tr>
+        <w:tc>
+          <w:tcPr>
+            <w:tcW w:w="1728" w:type="dxa"/>
+          </w:tcPr>
+          <w:p>
+            <w:pPr>
+              <w:spacing w:before="0" w:after="0"/>
+            </w:pPr>
+            <w:r>
+              <w:rPr>
+                <w:b/>
+                <w:bCs/>
+              </w:rPr>
+              <w:t>Mitigation plan:</w:t>
+            </w:r>
+          </w:p>
+        </w:tc>
+        <w:tc>
+          <w:tcPr>
+            <w:tcW w:w="6794" w:type="dxa"/>
+          </w:tcPr>
+          <w:p>
+            <w:pPr>
+              <w:spacing w:before="0" w:after="0"/>
+            </w:pPr>
+            <w:r>
+              <w:t>R</w:t>
+            </w:r>
+            <w:r>
+              <w:t xml:space="preserve">egular meetings to ensure that the workload is on schedule and that if a member is unlikely to complete the task, steps can be taken to help the burden or alter the plan. Communication from the member in question is </w:t>
+            </w:r>
+            <w:proofErr w:type="gramStart"/>
+            <w:r>
+              <w:t>key</w:t>
+            </w:r>
+            <w:proofErr w:type="gramEnd"/>
+            <w:r>
+              <w:t xml:space="preserve">. </w:t>
+            </w:r>
+          </w:p>
+          <w:p>
+            <w:pPr>
+              <w:spacing w:before="0" w:after="0"/>
+            </w:pPr>
+          </w:p>
+        </w:tc>
+      </w:tr>
+    </w:tbl>
+    <w:p>
+      <w:pPr>
+        <w:spacing w:before="0" w:after="0"/>
+      </w:pPr>
+    </w:p>
+    <w:tbl>
+      <w:tblPr>
+        <w:tblW w:w="0" w:type="auto"/>
+        <w:tblBorders>
+          <w:top w:val="single" w:sz="4" w:space="0" w:color="auto"/>
+          <w:left w:val="single" w:sz="4" w:space="0" w:color="auto"/>
+          <w:bottom w:val="single" w:sz="4" w:space="0" w:color="auto"/>
+          <w:right w:val="single" w:sz="4" w:space="0" w:color="auto"/>
+          <w:insideH w:val="single" w:sz="4" w:space="0" w:color="auto"/>
+          <w:insideV w:val="single" w:sz="4" w:space="0" w:color="auto"/>
+        </w:tblBorders>
+        <w:tblLook w:val="01E0"/>
+      </w:tblPr>
+      <w:tblGrid>
+        <w:gridCol w:w="1728"/>
+        <w:gridCol w:w="6794"/>
+      </w:tblGrid>
+      <w:tr>
+        <w:tc>
+          <w:tcPr>
+            <w:tcW w:w="1728" w:type="dxa"/>
+          </w:tcPr>
+          <w:p>
+            <w:pPr>
+              <w:spacing w:before="0" w:after="0"/>
+            </w:pPr>
+            <w:r>
+              <w:rPr>
+                <w:b/>
+                <w:bCs/>
+              </w:rPr>
+              <w:t>Risk:</w:t>
+            </w:r>
+          </w:p>
+        </w:tc>
+        <w:tc>
+          <w:tcPr>
+            <w:tcW w:w="6794" w:type="dxa"/>
+          </w:tcPr>
+          <w:p>
+            <w:pPr>
+              <w:spacing w:before="0" w:after="0"/>
+            </w:pPr>
+            <w:r>
+              <w:t xml:space="preserve">Sickness </w:t>
+            </w:r>
+          </w:p>
+          <w:p>
+            <w:pPr>
+              <w:spacing w:before="0" w:after="0"/>
+            </w:pPr>
+          </w:p>
+        </w:tc>
+      </w:tr>
+      <w:tr>
+        <w:tc>
+          <w:tcPr>
+            <w:tcW w:w="1728" w:type="dxa"/>
+          </w:tcPr>
+          <w:p>
+            <w:pPr>
+              <w:spacing w:before="0" w:after="0"/>
+            </w:pPr>
+            <w:r>
+              <w:rPr>
+                <w:b/>
+                <w:bCs/>
+              </w:rPr>
+              <w:t>Likelihood of Occurrence:</w:t>
+            </w:r>
+          </w:p>
+        </w:tc>
+        <w:tc>
+          <w:tcPr>
+            <w:tcW w:w="6794" w:type="dxa"/>
+          </w:tcPr>
+          <w:p>
+            <w:pPr>
+              <w:spacing w:before="0" w:after="0"/>
+            </w:pPr>
+            <w:r>
+              <w:t>High</w:t>
+            </w:r>
+          </w:p>
+        </w:tc>
+      </w:tr>
+      <w:tr>
+        <w:tc>
+          <w:tcPr>
+            <w:tcW w:w="1728" w:type="dxa"/>
+          </w:tcPr>
+          <w:p>
+            <w:pPr>
+              <w:spacing w:before="0" w:after="0"/>
+            </w:pPr>
+            <w:r>
+              <w:rPr>
+                <w:b/>
+                <w:bCs/>
+              </w:rPr>
+              <w:t>Potential Impact:</w:t>
+            </w:r>
+          </w:p>
+        </w:tc>
+        <w:tc>
+          <w:tcPr>
+            <w:tcW w:w="6794" w:type="dxa"/>
+          </w:tcPr>
+          <w:p>
+            <w:pPr>
+              <w:spacing w:before="0" w:after="0"/>
+            </w:pPr>
+            <w:r>
+              <w:t>Medium. Work may not be completed to the deadline, or a substandard effort may be made</w:t>
+            </w:r>
+          </w:p>
+          <w:p>
+            <w:pPr>
+              <w:spacing w:before="0" w:after="0"/>
+            </w:pPr>
+          </w:p>
+        </w:tc>
+      </w:tr>
+      <w:tr>
+        <w:tc>
+          <w:tcPr>
+            <w:tcW w:w="1728" w:type="dxa"/>
+          </w:tcPr>
+          <w:p>
+            <w:pPr>
+              <w:spacing w:before="0" w:after="0"/>
+            </w:pPr>
+            <w:r>
+              <w:rPr>
+                <w:b/>
+                <w:bCs/>
+              </w:rPr>
+              <w:t>Mitigation plan:</w:t>
+            </w:r>
+          </w:p>
+        </w:tc>
+        <w:tc>
+          <w:tcPr>
+            <w:tcW w:w="6794" w:type="dxa"/>
+          </w:tcPr>
+          <w:p>
+            <w:pPr>
+              <w:spacing w:before="0" w:after="0"/>
+            </w:pPr>
+            <w:r>
+              <w:t>Staying at home and not transferring the sickness to other group members is preferable. Communication via electronic means rather than face to face in order to stay in touch</w:t>
+            </w:r>
+          </w:p>
+          <w:p>
+            <w:pPr>
+              <w:spacing w:before="0" w:after="0"/>
+            </w:pPr>
+          </w:p>
+        </w:tc>
+      </w:tr>
+    </w:tbl>
+    <w:p>
+      <w:pPr>
+        <w:spacing w:before="0" w:after="0"/>
+      </w:pPr>
+    </w:p>
+    <w:tbl>
+      <w:tblPr>
+        <w:tblW w:w="0" w:type="auto"/>
+        <w:tblBorders>
+          <w:top w:val="single" w:sz="4" w:space="0" w:color="auto"/>
+          <w:left w:val="single" w:sz="4" w:space="0" w:color="auto"/>
+          <w:bottom w:val="single" w:sz="4" w:space="0" w:color="auto"/>
+          <w:right w:val="single" w:sz="4" w:space="0" w:color="auto"/>
+          <w:insideH w:val="single" w:sz="4" w:space="0" w:color="auto"/>
+          <w:insideV w:val="single" w:sz="4" w:space="0" w:color="auto"/>
+        </w:tblBorders>
+        <w:tblLook w:val="01E0"/>
+      </w:tblPr>
+      <w:tblGrid>
+        <w:gridCol w:w="1728"/>
+        <w:gridCol w:w="6794"/>
+      </w:tblGrid>
+      <w:tr>
+        <w:tc>
+          <w:tcPr>
+            <w:tcW w:w="1728" w:type="dxa"/>
+          </w:tcPr>
+          <w:p>
+            <w:pPr>
+              <w:spacing w:before="0" w:after="0"/>
+            </w:pPr>
+            <w:r>
+              <w:rPr>
+                <w:b/>
+                <w:bCs/>
+              </w:rPr>
+              <w:t>Risk:</w:t>
+            </w:r>
+          </w:p>
+        </w:tc>
+        <w:tc>
+          <w:tcPr>
+            <w:tcW w:w="6794" w:type="dxa"/>
+          </w:tcPr>
+          <w:p>
+            <w:pPr>
+              <w:spacing w:before="0" w:after="0"/>
+            </w:pPr>
+            <w:r>
+              <w:t>Group member resigns from Software C</w:t>
+            </w:r>
+          </w:p>
+          <w:p>
+            <w:pPr>
+              <w:spacing w:before="0" w:after="0"/>
+            </w:pPr>
+          </w:p>
+        </w:tc>
+      </w:tr>
+      <w:tr>
+        <w:tc>
+          <w:tcPr>
+            <w:tcW w:w="1728" w:type="dxa"/>
+          </w:tcPr>
+          <w:p>
+            <w:pPr>
+              <w:spacing w:before="0" w:after="0"/>
+            </w:pPr>
+            <w:r>
+              <w:rPr>
+                <w:b/>
+                <w:bCs/>
+              </w:rPr>
+              <w:t>Likelihood of Occurrence:</w:t>
+            </w:r>
+          </w:p>
+        </w:tc>
+        <w:tc>
+          <w:tcPr>
+            <w:tcW w:w="6794" w:type="dxa"/>
+          </w:tcPr>
+          <w:p>
+            <w:pPr>
+              <w:spacing w:before="0" w:after="0"/>
+            </w:pPr>
+            <w:r>
+              <w:t>Low</w:t>
+            </w:r>
+          </w:p>
+        </w:tc>
+      </w:tr>
+      <w:tr>
+        <w:tc>
+          <w:tcPr>
+            <w:tcW w:w="1728" w:type="dxa"/>
+          </w:tcPr>
+          <w:p>
+            <w:pPr>
+              <w:spacing w:before="0" w:after="0"/>
+            </w:pPr>
+            <w:r>
+              <w:rPr>
+                <w:b/>
+                <w:bCs/>
+              </w:rPr>
+              <w:t>Potential Impact:</w:t>
+            </w:r>
+          </w:p>
+        </w:tc>
+        <w:tc>
+          <w:tcPr>
+            <w:tcW w:w="6794" w:type="dxa"/>
+          </w:tcPr>
+          <w:p>
+            <w:pPr>
+              <w:spacing w:before="0" w:after="0"/>
+            </w:pPr>
+            <w:r>
+              <w:t>High. This will put all workload done by the group member onto the other members of the group</w:t>
+            </w:r>
+          </w:p>
+          <w:p>
+            <w:pPr>
+              <w:spacing w:before="0" w:after="0"/>
+            </w:pPr>
+          </w:p>
+        </w:tc>
+      </w:tr>
+      <w:tr>
+        <w:tc>
+          <w:tcPr>
+            <w:tcW w:w="1728" w:type="dxa"/>
+          </w:tcPr>
+          <w:p>
+            <w:pPr>
+              <w:spacing w:before="0" w:after="0"/>
+            </w:pPr>
+            <w:r>
+              <w:rPr>
+                <w:b/>
+                <w:bCs/>
+              </w:rPr>
+              <w:t>Mitigation plan:</w:t>
+            </w:r>
+          </w:p>
+        </w:tc>
+        <w:tc>
+          <w:tcPr>
+            <w:tcW w:w="6794" w:type="dxa"/>
+          </w:tcPr>
+          <w:p>
+            <w:pPr>
+              <w:spacing w:before="0" w:after="0"/>
+            </w:pPr>
+            <w:r>
+              <w:t>Communication between members is essential, and encouragement to stick with the project if a member considers quitting. However it is better they quit, than stay on and not do the workload</w:t>
+            </w:r>
+          </w:p>
+        </w:tc>
+      </w:tr>
+    </w:tbl>
+    <w:p>
+      <w:pPr>
+        <w:spacing w:before="0" w:after="0"/>
+      </w:pPr>
+    </w:p>
+    <w:tbl>
+      <w:tblPr>
+        <w:tblW w:w="0" w:type="auto"/>
+        <w:tblBorders>
+          <w:top w:val="single" w:sz="4" w:space="0" w:color="auto"/>
+          <w:left w:val="single" w:sz="4" w:space="0" w:color="auto"/>
+          <w:bottom w:val="single" w:sz="4" w:space="0" w:color="auto"/>
+          <w:right w:val="single" w:sz="4" w:space="0" w:color="auto"/>
+          <w:insideH w:val="single" w:sz="4" w:space="0" w:color="auto"/>
+          <w:insideV w:val="single" w:sz="4" w:space="0" w:color="auto"/>
+        </w:tblBorders>
+        <w:tblLook w:val="01E0"/>
+      </w:tblPr>
+      <w:tblGrid>
+        <w:gridCol w:w="1728"/>
+        <w:gridCol w:w="6794"/>
+      </w:tblGrid>
+      <w:tr>
+        <w:tc>
+          <w:tcPr>
+            <w:tcW w:w="1728" w:type="dxa"/>
+          </w:tcPr>
+          <w:p>
+            <w:pPr>
+              <w:spacing w:before="0" w:after="0"/>
+            </w:pPr>
+            <w:r>
+              <w:rPr>
+                <w:b/>
+                <w:bCs/>
+              </w:rPr>
+              <w:t>Risk:</w:t>
+            </w:r>
+          </w:p>
+        </w:tc>
+        <w:tc>
+          <w:tcPr>
+            <w:tcW w:w="6794" w:type="dxa"/>
+          </w:tcPr>
+          <w:p>
+            <w:pPr>
+              <w:spacing w:before="0" w:after="0"/>
+            </w:pPr>
+            <w:r>
+              <w:t>Loss of Code/Documentation</w:t>
+            </w:r>
+          </w:p>
+        </w:tc>
+      </w:tr>
+      <w:tr>
+        <w:tc>
+          <w:tcPr>
+            <w:tcW w:w="1728" w:type="dxa"/>
+          </w:tcPr>
+          <w:p>
+            <w:pPr>
+              <w:spacing w:before="0" w:after="0"/>
+            </w:pPr>
+            <w:r>
+              <w:rPr>
+                <w:b/>
+                <w:bCs/>
+              </w:rPr>
+              <w:t>Likelihood of Occurrence:</w:t>
+            </w:r>
+          </w:p>
+        </w:tc>
+        <w:tc>
+          <w:tcPr>
+            <w:tcW w:w="6794" w:type="dxa"/>
+          </w:tcPr>
+          <w:p>
+            <w:pPr>
+              <w:spacing w:before="0" w:after="0"/>
+            </w:pPr>
+            <w:r>
+              <w:t>Extremely Low</w:t>
+            </w:r>
+          </w:p>
+        </w:tc>
+      </w:tr>
+      <w:tr>
+        <w:tc>
+          <w:tcPr>
+            <w:tcW w:w="1728" w:type="dxa"/>
+          </w:tcPr>
+          <w:p>
+            <w:pPr>
+              <w:spacing w:before="0" w:after="0"/>
+            </w:pPr>
+            <w:r>
+              <w:rPr>
+                <w:b/>
+                <w:bCs/>
+              </w:rPr>
+              <w:t>Potential Impact:</w:t>
+            </w:r>
+          </w:p>
+        </w:tc>
+        <w:tc>
+          <w:tcPr>
+            <w:tcW w:w="6794" w:type="dxa"/>
+          </w:tcPr>
+          <w:p>
+            <w:pPr>
+              <w:spacing w:before="0" w:after="0"/>
+            </w:pPr>
+            <w:r>
+              <w:t>High. All the work that is done will be lost</w:t>
+            </w:r>
+          </w:p>
+          <w:p>
+            <w:pPr>
+              <w:spacing w:before="0" w:after="0"/>
+            </w:pPr>
+          </w:p>
+        </w:tc>
+      </w:tr>
+      <w:tr>
+        <w:tc>
+          <w:tcPr>
+            <w:tcW w:w="1728" w:type="dxa"/>
+          </w:tcPr>
+          <w:p>
+            <w:pPr>
+              <w:spacing w:before="0" w:after="0"/>
+            </w:pPr>
+            <w:r>
+              <w:rPr>
+                <w:b/>
+                <w:bCs/>
+              </w:rPr>
+              <w:t>Mitigation plan:</w:t>
+            </w:r>
+          </w:p>
+        </w:tc>
+        <w:tc>
+          <w:tcPr>
+            <w:tcW w:w="6794" w:type="dxa"/>
+          </w:tcPr>
+          <w:p>
+            <w:pPr>
+              <w:spacing w:before="0" w:after="0"/>
+            </w:pPr>
+            <w:r>
+              <w:t>The Repository is set up to prevent this from happening, and will ensure that nothing is lost</w:t>
+            </w:r>
+          </w:p>
+          <w:p>
+            <w:pPr>
+              <w:spacing w:before="0" w:after="0"/>
+            </w:pPr>
+          </w:p>
+        </w:tc>
+      </w:tr>
+    </w:tbl>
+    <w:p>
+      <w:pPr>
+        <w:spacing w:before="0" w:after="0"/>
+      </w:pPr>
+    </w:p>
+    <w:p>
+      <w:pPr>
+        <w:spacing w:before="0" w:after="0"/>
+      </w:pPr>
+    </w:p>
+    <w:tbl>
+      <w:tblPr>
+        <w:tblW w:w="0" w:type="auto"/>
+        <w:tblBorders>
+          <w:top w:val="single" w:sz="4" w:space="0" w:color="auto"/>
+          <w:left w:val="single" w:sz="4" w:space="0" w:color="auto"/>
+          <w:bottom w:val="single" w:sz="4" w:space="0" w:color="auto"/>
+          <w:right w:val="single" w:sz="4" w:space="0" w:color="auto"/>
+          <w:insideH w:val="single" w:sz="4" w:space="0" w:color="auto"/>
+          <w:insideV w:val="single" w:sz="4" w:space="0" w:color="auto"/>
+        </w:tblBorders>
+        <w:tblLook w:val="01E0"/>
+      </w:tblPr>
+      <w:tblGrid>
+        <w:gridCol w:w="1728"/>
+        <w:gridCol w:w="6794"/>
+      </w:tblGrid>
+      <w:tr>
+        <w:tc>
+          <w:tcPr>
+            <w:tcW w:w="1728" w:type="dxa"/>
+          </w:tcPr>
+          <w:p>
+            <w:pPr>
+              <w:spacing w:before="0" w:after="0"/>
+            </w:pPr>
+            <w:r>
+              <w:rPr>
+                <w:b/>
+                <w:bCs/>
+              </w:rPr>
+              <w:t>Risk:</w:t>
+            </w:r>
+          </w:p>
+        </w:tc>
+        <w:tc>
+          <w:tcPr>
+            <w:tcW w:w="6794" w:type="dxa"/>
+          </w:tcPr>
+          <w:p>
+            <w:pPr>
+              <w:spacing w:before="0" w:after="0"/>
+            </w:pPr>
+            <w:r>
+              <w:t>Feature Creep</w:t>
+            </w:r>
+          </w:p>
+          <w:p>
+            <w:pPr>
+              <w:spacing w:before="0" w:after="0"/>
+            </w:pPr>
+          </w:p>
+        </w:tc>
+      </w:tr>
+      <w:tr>
+        <w:tc>
+          <w:tcPr>
+            <w:tcW w:w="1728" w:type="dxa"/>
+          </w:tcPr>
+          <w:p>
+            <w:pPr>
+              <w:spacing w:before="0" w:after="0"/>
+            </w:pPr>
+            <w:r>
+              <w:rPr>
+                <w:b/>
+                <w:bCs/>
+              </w:rPr>
+              <w:t>Likelihood of Occurrence:</w:t>
+            </w:r>
+          </w:p>
+        </w:tc>
+        <w:tc>
+          <w:tcPr>
+            <w:tcW w:w="6794" w:type="dxa"/>
+          </w:tcPr>
+          <w:p>
+            <w:pPr>
+              <w:spacing w:before="0" w:after="0"/>
+            </w:pPr>
+            <w:r>
+              <w:t>Medium</w:t>
+            </w:r>
+          </w:p>
+        </w:tc>
+      </w:tr>
+      <w:tr>
+        <w:tc>
+          <w:tcPr>
+            <w:tcW w:w="1728" w:type="dxa"/>
+          </w:tcPr>
+          <w:p>
+            <w:pPr>
+              <w:spacing w:before="0" w:after="0"/>
+            </w:pPr>
+            <w:r>
+              <w:rPr>
+                <w:b/>
+                <w:bCs/>
+              </w:rPr>
+              <w:t>Potential Impact:</w:t>
+            </w:r>
+          </w:p>
+        </w:tc>
+        <w:tc>
+          <w:tcPr>
+            <w:tcW w:w="6794" w:type="dxa"/>
+          </w:tcPr>
+          <w:p>
+            <w:pPr>
+              <w:spacing w:before="0" w:after="0"/>
+            </w:pPr>
+            <w:r>
+              <w:t>Medium. If features keep being added to the project then it has the impact that we do not get the most important feature working</w:t>
+            </w:r>
+          </w:p>
+          <w:p>
+            <w:pPr>
+              <w:spacing w:before="0" w:after="0"/>
+            </w:pPr>
+          </w:p>
+        </w:tc>
+      </w:tr>
+      <w:tr>
+        <w:tc>
+          <w:tcPr>
+            <w:tcW w:w="1728" w:type="dxa"/>
+          </w:tcPr>
+          <w:p>
+            <w:pPr>
+              <w:spacing w:before="0" w:after="0"/>
+            </w:pPr>
+            <w:r>
+              <w:rPr>
+                <w:b/>
+                <w:bCs/>
+              </w:rPr>
+              <w:t>Mitigation plan:</w:t>
+            </w:r>
+          </w:p>
+        </w:tc>
+        <w:tc>
+          <w:tcPr>
+            <w:tcW w:w="6794" w:type="dxa"/>
+          </w:tcPr>
+          <w:p>
+            <w:pPr>
+              <w:spacing w:before="0" w:after="0"/>
+            </w:pPr>
+            <w:r>
+              <w:t>By prioritising and evaluating what features are important and those that would be nice but are not necessary</w:t>
+            </w:r>
+          </w:p>
+          <w:p>
+            <w:pPr>
+              <w:spacing w:before="0" w:after="0"/>
+            </w:pPr>
+          </w:p>
+        </w:tc>
+      </w:tr>
+    </w:tbl>
+    <w:p>
+      <w:pPr>
+        <w:spacing w:before="0" w:after="0"/>
+      </w:pPr>
+    </w:p>
+    <w:tbl>
+      <w:tblPr>
+        <w:tblW w:w="0" w:type="auto"/>
+        <w:tblBorders>
+          <w:top w:val="single" w:sz="4" w:space="0" w:color="auto"/>
+          <w:left w:val="single" w:sz="4" w:space="0" w:color="auto"/>
+          <w:bottom w:val="single" w:sz="4" w:space="0" w:color="auto"/>
+          <w:right w:val="single" w:sz="4" w:space="0" w:color="auto"/>
+          <w:insideH w:val="single" w:sz="4" w:space="0" w:color="auto"/>
+          <w:insideV w:val="single" w:sz="4" w:space="0" w:color="auto"/>
+        </w:tblBorders>
+        <w:tblLook w:val="01E0"/>
+      </w:tblPr>
+      <w:tblGrid>
+        <w:gridCol w:w="1728"/>
+        <w:gridCol w:w="6794"/>
+      </w:tblGrid>
+      <w:tr>
+        <w:tc>
+          <w:tcPr>
+            <w:tcW w:w="1728" w:type="dxa"/>
+          </w:tcPr>
+          <w:p>
+            <w:pPr>
+              <w:spacing w:before="0" w:after="0"/>
+            </w:pPr>
+            <w:r>
+              <w:rPr>
+                <w:b/>
+                <w:bCs/>
+              </w:rPr>
+              <w:t>Risk:</w:t>
+            </w:r>
+          </w:p>
+        </w:tc>
+        <w:tc>
+          <w:tcPr>
+            <w:tcW w:w="6794" w:type="dxa"/>
+          </w:tcPr>
+          <w:p>
+            <w:pPr>
+              <w:spacing w:before="0" w:after="0"/>
+            </w:pPr>
+            <w:r>
+              <w:t>Changing Requirements</w:t>
+            </w:r>
+          </w:p>
+          <w:p>
+            <w:pPr>
+              <w:spacing w:before="0" w:after="0"/>
+            </w:pPr>
+          </w:p>
+        </w:tc>
+      </w:tr>
+      <w:tr>
+        <w:tc>
+          <w:tcPr>
+            <w:tcW w:w="1728" w:type="dxa"/>
+          </w:tcPr>
+          <w:p>
+            <w:pPr>
+              <w:spacing w:before="0" w:after="0"/>
+            </w:pPr>
+            <w:r>
+              <w:rPr>
+                <w:b/>
+                <w:bCs/>
+              </w:rPr>
+              <w:t>Likelihood of Occurrence:</w:t>
+            </w:r>
+          </w:p>
+        </w:tc>
+        <w:tc>
+          <w:tcPr>
+            <w:tcW w:w="6794" w:type="dxa"/>
+          </w:tcPr>
+          <w:p>
+            <w:pPr>
+              <w:spacing w:before="0" w:after="0"/>
+            </w:pPr>
+            <w:r>
+              <w:t>Medium</w:t>
+            </w:r>
+          </w:p>
+        </w:tc>
+      </w:tr>
+      <w:tr>
+        <w:tc>
+          <w:tcPr>
+            <w:tcW w:w="1728" w:type="dxa"/>
+          </w:tcPr>
+          <w:p>
+            <w:pPr>
+              <w:spacing w:before="0" w:after="0"/>
+            </w:pPr>
+            <w:r>
+              <w:rPr>
+                <w:b/>
+                <w:bCs/>
+              </w:rPr>
+              <w:t>Potential Impact:</w:t>
+            </w:r>
+          </w:p>
+        </w:tc>
+        <w:tc>
+          <w:tcPr>
+            <w:tcW w:w="6794" w:type="dxa"/>
+          </w:tcPr>
+          <w:p>
+            <w:pPr>
+              <w:spacing w:before="0" w:after="0"/>
+            </w:pPr>
+            <w:r>
+              <w:t>High. The Changing of requirements could essentially mean all the previous work done to date, would be invalid</w:t>
+            </w:r>
+          </w:p>
+          <w:p>
+            <w:pPr>
+              <w:spacing w:before="0" w:after="0"/>
+            </w:pPr>
+          </w:p>
+        </w:tc>
+      </w:tr>
+      <w:tr>
+        <w:tc>
+          <w:tcPr>
+            <w:tcW w:w="1728" w:type="dxa"/>
+          </w:tcPr>
+          <w:p>
+            <w:pPr>
+              <w:spacing w:before="0" w:after="0"/>
+            </w:pPr>
+            <w:r>
+              <w:rPr>
+                <w:b/>
+                <w:bCs/>
+              </w:rPr>
+              <w:t>Mitigation plan:</w:t>
+            </w:r>
+          </w:p>
+        </w:tc>
+        <w:tc>
+          <w:tcPr>
+            <w:tcW w:w="6794" w:type="dxa"/>
+          </w:tcPr>
+          <w:p>
+            <w:pPr>
+              <w:spacing w:before="0" w:after="0"/>
+            </w:pPr>
+            <w:r>
+              <w:t>Constant communication with the client in order to catch any requirements that change early, so the project schedule suffers as little as possible</w:t>
+            </w:r>
+          </w:p>
+          <w:p>
+            <w:pPr>
+              <w:spacing w:before="0" w:after="0"/>
+            </w:pPr>
+          </w:p>
+        </w:tc>
+      </w:tr>
+    </w:tbl>
+    <w:p>
+      <w:pPr>
+        <w:spacing w:before="0" w:after="0"/>
+      </w:pPr>
+    </w:p>
+    <w:tbl>
+      <w:tblPr>
+        <w:tblW w:w="0" w:type="auto"/>
+        <w:tblBorders>
+          <w:top w:val="single" w:sz="4" w:space="0" w:color="auto"/>
+          <w:left w:val="single" w:sz="4" w:space="0" w:color="auto"/>
+          <w:bottom w:val="single" w:sz="4" w:space="0" w:color="auto"/>
+          <w:right w:val="single" w:sz="4" w:space="0" w:color="auto"/>
+          <w:insideH w:val="single" w:sz="4" w:space="0" w:color="auto"/>
+          <w:insideV w:val="single" w:sz="4" w:space="0" w:color="auto"/>
+        </w:tblBorders>
+        <w:tblLook w:val="01E0"/>
+      </w:tblPr>
+      <w:tblGrid>
+        <w:gridCol w:w="1728"/>
+        <w:gridCol w:w="6794"/>
+      </w:tblGrid>
+      <w:tr>
+        <w:tc>
+          <w:tcPr>
+            <w:tcW w:w="1728" w:type="dxa"/>
+          </w:tcPr>
+          <w:p>
+            <w:pPr>
+              <w:spacing w:before="0" w:after="0"/>
+            </w:pPr>
+            <w:r>
+              <w:rPr>
+                <w:b/>
+                <w:bCs/>
+              </w:rPr>
+              <w:t>Risk:</w:t>
+            </w:r>
+          </w:p>
+        </w:tc>
+        <w:tc>
+          <w:tcPr>
+            <w:tcW w:w="6794" w:type="dxa"/>
+          </w:tcPr>
+          <w:p>
+            <w:pPr>
+              <w:spacing w:before="0" w:after="0"/>
+            </w:pPr>
+            <w:r>
+              <w:t>Running out of time</w:t>
+            </w:r>
+          </w:p>
+          <w:p>
+            <w:pPr>
+              <w:spacing w:before="0" w:after="0"/>
+            </w:pPr>
+          </w:p>
+        </w:tc>
+      </w:tr>
+      <w:tr>
+        <w:tc>
+          <w:tcPr>
+            <w:tcW w:w="1728" w:type="dxa"/>
+          </w:tcPr>
+          <w:p>
+            <w:pPr>
+              <w:spacing w:before="0" w:after="0"/>
+            </w:pPr>
+            <w:r>
+              <w:rPr>
+                <w:b/>
+                <w:bCs/>
+              </w:rPr>
+              <w:t>Likelihood of Occurrence:</w:t>
+            </w:r>
+          </w:p>
+        </w:tc>
+        <w:tc>
+          <w:tcPr>
+            <w:tcW w:w="6794" w:type="dxa"/>
+          </w:tcPr>
+          <w:p>
+            <w:pPr>
+              <w:spacing w:before="0" w:after="0"/>
+            </w:pPr>
+            <w:r>
+              <w:t>High</w:t>
+            </w:r>
+          </w:p>
+        </w:tc>
+      </w:tr>
+      <w:tr>
+        <w:tc>
+          <w:tcPr>
+            <w:tcW w:w="1728" w:type="dxa"/>
+          </w:tcPr>
+          <w:p>
+            <w:pPr>
+              <w:spacing w:before="0" w:after="0"/>
+            </w:pPr>
+            <w:r>
+              <w:rPr>
+                <w:b/>
+                <w:bCs/>
+              </w:rPr>
+              <w:t>Potential Impact:</w:t>
+            </w:r>
+          </w:p>
+        </w:tc>
+        <w:tc>
+          <w:tcPr>
+            <w:tcW w:w="6794" w:type="dxa"/>
+          </w:tcPr>
+          <w:p>
+            <w:pPr>
+              <w:spacing w:before="0" w:after="0"/>
+            </w:pPr>
+            <w:r>
+              <w:t>High. 14 weeks is all the time we get, everything needs to be up and running up then</w:t>
+            </w:r>
+          </w:p>
+          <w:p>
+            <w:pPr>
+              <w:spacing w:before="0" w:after="0"/>
+            </w:pPr>
+          </w:p>
+        </w:tc>
+      </w:tr>
+      <w:tr>
+        <w:tc>
+          <w:tcPr>
+            <w:tcW w:w="1728" w:type="dxa"/>
+          </w:tcPr>
+          <w:p>
+            <w:pPr>
+              <w:spacing w:before="0" w:after="0"/>
+            </w:pPr>
+            <w:r>
+              <w:rPr>
+                <w:b/>
+                <w:bCs/>
+              </w:rPr>
+              <w:t>Mitigation plan:</w:t>
+            </w:r>
+          </w:p>
+        </w:tc>
+        <w:tc>
+          <w:tcPr>
+            <w:tcW w:w="6794" w:type="dxa"/>
+          </w:tcPr>
+          <w:p>
+            <w:pPr>
+              <w:spacing w:before="0" w:after="0"/>
+            </w:pPr>
+            <w:r>
+              <w:t xml:space="preserve">Proper planning and communication to prevent any bottle necks from occurring. Prioritising requirements which are essential will produce a working project </w:t>
+            </w:r>
+          </w:p>
+          <w:p>
+            <w:pPr>
+              <w:spacing w:before="0" w:after="0"/>
+            </w:pPr>
+          </w:p>
+        </w:tc>
+      </w:tr>
+    </w:tbl>
+    <w:p>
+      <w:pPr>
+        <w:spacing w:before="0" w:after="0"/>
+      </w:pPr>
+    </w:p>
+    <w:tbl>
+      <w:tblPr>
+        <w:tblW w:w="0" w:type="auto"/>
+        <w:tblBorders>
+          <w:top w:val="single" w:sz="4" w:space="0" w:color="auto"/>
+          <w:left w:val="single" w:sz="4" w:space="0" w:color="auto"/>
+          <w:bottom w:val="single" w:sz="4" w:space="0" w:color="auto"/>
+          <w:right w:val="single" w:sz="4" w:space="0" w:color="auto"/>
+          <w:insideH w:val="single" w:sz="4" w:space="0" w:color="auto"/>
+          <w:insideV w:val="single" w:sz="4" w:space="0" w:color="auto"/>
+        </w:tblBorders>
+        <w:tblLook w:val="01E0"/>
+      </w:tblPr>
+      <w:tblGrid>
+        <w:gridCol w:w="1728"/>
+        <w:gridCol w:w="6794"/>
+      </w:tblGrid>
+      <w:tr>
+        <w:tc>
+          <w:tcPr>
+            <w:tcW w:w="1728" w:type="dxa"/>
+          </w:tcPr>
+          <w:p>
+            <w:pPr>
+              <w:spacing w:before="0" w:after="0"/>
+            </w:pPr>
+            <w:r>
+              <w:rPr>
+                <w:b/>
+                <w:bCs/>
+              </w:rPr>
+              <w:t>Risk:</w:t>
+            </w:r>
+          </w:p>
+        </w:tc>
+        <w:tc>
+          <w:tcPr>
+            <w:tcW w:w="6794" w:type="dxa"/>
+          </w:tcPr>
+          <w:p>
+            <w:pPr>
+              <w:spacing w:before="0" w:after="0"/>
+            </w:pPr>
+            <w:r>
+              <w:t>Technological Issues/Lack of skills</w:t>
+            </w:r>
+          </w:p>
+          <w:p>
+            <w:pPr>
+              <w:spacing w:before="0" w:after="0"/>
+            </w:pPr>
+          </w:p>
+        </w:tc>
+      </w:tr>
+      <w:tr>
+        <w:tc>
+          <w:tcPr>
+            <w:tcW w:w="1728" w:type="dxa"/>
+          </w:tcPr>
+          <w:p>
+            <w:pPr>
+              <w:spacing w:before="0" w:after="0"/>
+            </w:pPr>
+            <w:r>
+              <w:rPr>
+                <w:b/>
+                <w:bCs/>
+              </w:rPr>
+              <w:t>Likelihood of Occurrence:</w:t>
+            </w:r>
+          </w:p>
+        </w:tc>
+        <w:tc>
+          <w:tcPr>
+            <w:tcW w:w="6794" w:type="dxa"/>
+          </w:tcPr>
+          <w:p>
+            <w:pPr>
+              <w:spacing w:before="0" w:after="0"/>
+            </w:pPr>
+            <w:r>
+              <w:t>Medium</w:t>
+            </w:r>
+          </w:p>
+        </w:tc>
+      </w:tr>
+      <w:tr>
+        <w:tc>
+          <w:tcPr>
+            <w:tcW w:w="1728" w:type="dxa"/>
+          </w:tcPr>
+          <w:p>
+            <w:pPr>
+              <w:spacing w:before="0" w:after="0"/>
+            </w:pPr>
+            <w:r>
+              <w:rPr>
+                <w:b/>
+                <w:bCs/>
+              </w:rPr>
+              <w:t>Potential Impact:</w:t>
+            </w:r>
+          </w:p>
+        </w:tc>
+        <w:tc>
+          <w:tcPr>
+            <w:tcW w:w="6794" w:type="dxa"/>
+          </w:tcPr>
+          <w:p>
+            <w:pPr>
+              <w:spacing w:before="0" w:after="0"/>
+            </w:pPr>
+            <w:r>
+              <w:t>High. If we are unable to accomplish something it may delay the schedule, and extra resources may have to be placed in solving the issues</w:t>
+            </w:r>
+          </w:p>
+          <w:p>
+            <w:pPr>
+              <w:spacing w:before="0" w:after="0"/>
+            </w:pPr>
+          </w:p>
+        </w:tc>
+      </w:tr>
+      <w:tr>
+        <w:tc>
+          <w:tcPr>
+            <w:tcW w:w="1728" w:type="dxa"/>
+          </w:tcPr>
+          <w:p>
+            <w:pPr>
+              <w:spacing w:before="0" w:after="0"/>
+            </w:pPr>
+            <w:r>
+              <w:rPr>
+                <w:b/>
+                <w:bCs/>
+              </w:rPr>
+              <w:t>Mitigation plan:</w:t>
+            </w:r>
+          </w:p>
+        </w:tc>
+        <w:tc>
+          <w:tcPr>
+            <w:tcW w:w="6794" w:type="dxa"/>
+          </w:tcPr>
+          <w:p>
+            <w:pPr>
+              <w:spacing w:before="0" w:after="0"/>
+            </w:pPr>
+            <w:r>
+              <w:t>A technological review and the team leader knowing the skills of individual group members will try prevent this from happening, though it may be unavoidable</w:t>
+            </w:r>
+          </w:p>
+          <w:p>
+            <w:pPr>
+              <w:spacing w:before="0" w:after="0"/>
+            </w:pPr>
+          </w:p>
+        </w:tc>
+      </w:tr>
+    </w:tbl>
     <w:p/>
+    <w:p/>
+    <w:p>
+      <w:pPr>
+        <w:rPr>
+          <w:rFonts w:asciiTheme="majorHAnsi" w:eastAsiaTheme="majorEastAsia" w:hAnsiTheme="majorHAnsi" w:cstheme="majorBidi"/>
+          <w:color w:val="4F81BD" w:themeColor="accent1"/>
+          <w:sz w:val="26"/>
+          <w:szCs w:val="26"/>
+        </w:rPr>
+      </w:pPr>
+      <w:r>
+        <w:br w:type="page"/>
+      </w:r>
+    </w:p>
+    <w:p>
+      <w:pPr>
+        <w:pStyle w:val="Heading2"/>
+      </w:pPr>
+      <w:bookmarkStart w:id="30" w:name="_Toc268778885"/>
+      <w:r>
+        <w:lastRenderedPageBreak/>
+        <w:t>10.3 Appendix C</w:t>
+      </w:r>
+      <w:bookmarkEnd w:id="30"/>
+    </w:p>
+    <w:p>
+      <w:r>
+        <w:br/>
+      </w:r>
+      <w:r>
+        <w:br/>
+      </w:r>
+      <w:r>
+        <w:br/>
+      </w:r>
+      <w:r>
+        <w:br/>
+      </w:r>
+      <w:r>
+        <w:br/>
+      </w:r>
+      <w:r>
+        <w:br/>
+      </w:r>
+      <w:r>
+        <w:br/>
+      </w:r>
+      <w:r>
+        <w:br/>
+      </w:r>
+      <w:r>
+        <w:br/>
+      </w:r>
+      <w:r>
+        <w:br/>
+      </w:r>
+      <w:r>
+        <w:br/>
+      </w:r>
+      <w:r>
+        <w:br/>
+      </w:r>
+      <w:r>
+        <w:br/>
+      </w:r>
+      <w:r>
+        <w:br/>
+      </w:r>
+      <w:r>
+        <w:br/>
+      </w:r>
+      <w:r>
+        <w:br/>
+      </w:r>
+      <w:r>
+        <w:br/>
+      </w:r>
+      <w:r>
+        <w:br/>
+      </w:r>
+      <w:r>
+        <w:br/>
+      </w:r>
+      <w:r>
+        <w:br/>
+      </w:r>
+      <w:r>
+        <w:br/>
+      </w:r>
+      <w:r>
+        <w:br/>
+      </w:r>
+      <w:r>
+        <w:br/>
+      </w:r>
+      <w:r>
+        <w:br/>
+      </w:r>
+      <w:r>
+        <w:br/>
+      </w:r>
+      <w:r>
+        <w:br/>
+      </w:r>
+      <w:r>
+        <w:br/>
+      </w:r>
+      <w:r>
+        <w:br/>
+      </w:r>
+      <w:r>
+        <w:br/>
+      </w:r>
+      <w:r>
+        <w:br/>
+      </w:r>
+      <w:r>
+        <w:br/>
+      </w:r>
+      <w:r>
+        <w:br/>
+      </w:r>
+      <w:r>
+        <w:br/>
+      </w:r>
+      <w:r>
+        <w:br/>
+      </w:r>
+      <w:r>
+        <w:br/>
+      </w:r>
+      <w:r>
+        <w:br/>
+      </w:r>
+      <w:r>
+        <w:br/>
+      </w:r>
+      <w:r>
+        <w:br/>
+      </w:r>
+      <w:r>
+        <w:br/>
+      </w:r>
+      <w:r>
+        <w:br/>
+      </w:r>
+      <w:r>
+        <w:br/>
+      </w:r>
+      <w:r>
+        <w:br/>
+      </w:r>
+      <w:r>
+        <w:br/>
+      </w:r>
+      <w:r>
+        <w:rPr>
+          <w:noProof/>
+          <w:lang w:eastAsia="en-NZ"/>
+        </w:rPr>
+        <w:pict>
+          <v:rect id="_x0000_s1223" style="position:absolute;left:0;text-align:left;margin-left:10pt;margin-top:11.55pt;width:454.65pt;height:649.65pt;z-index:251671552;mso-position-horizontal-relative:text;mso-position-vertical-relative:text" o:regroupid="3" filled="f"/>
+        </w:pict>
+      </w:r>
+      <w:r>
+        <w:rPr>
+          <w:noProof/>
+          <w:lang w:eastAsia="en-NZ"/>
+        </w:rPr>
+        <w:pict>
+          <v:shape id="_x0000_s1267" type="#_x0000_t202" style="position:absolute;left:0;text-align:left;margin-left:362.6pt;margin-top:459.35pt;width:64.95pt;height:30.45pt;z-index:251702272;mso-position-horizontal-relative:text;mso-position-vertical-relative:text" o:regroupid="3" filled="f" stroked="f">
+            <v:textbox style="mso-next-textbox:#_x0000_s1267">
+              <w:txbxContent>
+                <w:p>
+                  <w:pPr>
+                    <w:rPr>
+                      <w:sz w:val="16"/>
+                      <w:szCs w:val="16"/>
+                    </w:rPr>
+                  </w:pPr>
+                  <w:r>
+                    <w:rPr>
+                      <w:sz w:val="16"/>
+                      <w:szCs w:val="16"/>
+                    </w:rPr>
+                    <w:t>&lt;&lt;</w:t>
+                  </w:r>
+                  <w:proofErr w:type="gramStart"/>
+                  <w:r>
+                    <w:rPr>
+                      <w:sz w:val="16"/>
+                      <w:szCs w:val="16"/>
+                    </w:rPr>
+                    <w:t>includes</w:t>
+                  </w:r>
+                  <w:proofErr w:type="gramEnd"/>
+                  <w:r>
+                    <w:rPr>
+                      <w:sz w:val="16"/>
+                      <w:szCs w:val="16"/>
+                    </w:rPr>
+                    <w:t>&gt;&gt;</w:t>
+                  </w:r>
+                </w:p>
+              </w:txbxContent>
+            </v:textbox>
+          </v:shape>
+        </w:pict>
+      </w:r>
+      <w:r>
+        <w:rPr>
+          <w:noProof/>
+          <w:lang w:eastAsia="en-NZ"/>
+        </w:rPr>
+        <w:pict>
+          <v:shape id="_x0000_s1266" type="#_x0000_t202" style="position:absolute;left:0;text-align:left;margin-left:241.95pt;margin-top:459.3pt;width:64.95pt;height:30.5pt;z-index:251701248;mso-position-horizontal-relative:text;mso-position-vertical-relative:text" o:regroupid="3" filled="f" stroked="f">
+            <v:textbox style="mso-next-textbox:#_x0000_s1266">
+              <w:txbxContent>
+                <w:p>
+                  <w:pPr>
+                    <w:rPr>
+                      <w:sz w:val="16"/>
+                      <w:szCs w:val="16"/>
+                    </w:rPr>
+                  </w:pPr>
+                  <w:r>
+                    <w:rPr>
+                      <w:sz w:val="16"/>
+                      <w:szCs w:val="16"/>
+                    </w:rPr>
+                    <w:t>&lt;&lt;</w:t>
+                  </w:r>
+                  <w:proofErr w:type="gramStart"/>
+                  <w:r>
+                    <w:rPr>
+                      <w:sz w:val="16"/>
+                      <w:szCs w:val="16"/>
+                    </w:rPr>
+                    <w:t>includes</w:t>
+                  </w:r>
+                  <w:proofErr w:type="gramEnd"/>
+                  <w:r>
+                    <w:rPr>
+                      <w:sz w:val="16"/>
+                      <w:szCs w:val="16"/>
+                    </w:rPr>
+                    <w:t>&gt;&gt;</w:t>
+                  </w:r>
+                </w:p>
+              </w:txbxContent>
+            </v:textbox>
+          </v:shape>
+        </w:pict>
+      </w:r>
+      <w:r>
+        <w:rPr>
+          <w:noProof/>
+          <w:lang w:eastAsia="en-NZ"/>
+        </w:rPr>
+        <w:pict>
+          <v:shape id="_x0000_s1265" type="#_x0000_t202" style="position:absolute;left:0;text-align:left;margin-left:195.6pt;margin-top:428.85pt;width:64.9pt;height:30.5pt;z-index:251700224;mso-position-horizontal-relative:text;mso-position-vertical-relative:text" o:regroupid="3" filled="f" stroked="f">
+            <v:textbox style="mso-next-textbox:#_x0000_s1265">
+              <w:txbxContent>
+                <w:p>
+                  <w:pPr>
+                    <w:rPr>
+                      <w:sz w:val="16"/>
+                      <w:szCs w:val="16"/>
+                    </w:rPr>
+                  </w:pPr>
+                  <w:r>
+                    <w:rPr>
+                      <w:sz w:val="16"/>
+                      <w:szCs w:val="16"/>
+                    </w:rPr>
+                    <w:t>&lt;&lt;</w:t>
+                  </w:r>
+                  <w:proofErr w:type="gramStart"/>
+                  <w:r>
+                    <w:rPr>
+                      <w:sz w:val="16"/>
+                      <w:szCs w:val="16"/>
+                    </w:rPr>
+                    <w:t>includes</w:t>
+                  </w:r>
+                  <w:proofErr w:type="gramEnd"/>
+                  <w:r>
+                    <w:rPr>
+                      <w:sz w:val="16"/>
+                      <w:szCs w:val="16"/>
+                    </w:rPr>
+                    <w:t>&gt;&gt;</w:t>
+                  </w:r>
+                </w:p>
+              </w:txbxContent>
+            </v:textbox>
+          </v:shape>
+        </w:pict>
+      </w:r>
+      <w:r>
+        <w:rPr>
+          <w:noProof/>
+          <w:lang w:eastAsia="en-NZ"/>
+        </w:rPr>
+        <w:pict>
+          <v:shape id="_x0000_s1258" type="#_x0000_t202" style="position:absolute;left:0;text-align:left;margin-left:232.7pt;margin-top:367.7pt;width:64.95pt;height:30.55pt;z-index:251693056;mso-position-horizontal-relative:text;mso-position-vertical-relative:text" o:regroupid="3" filled="f" stroked="f">
+            <v:textbox style="mso-next-textbox:#_x0000_s1258">
+              <w:txbxContent>
+                <w:p>
+                  <w:pPr>
+                    <w:rPr>
+                      <w:sz w:val="16"/>
+                      <w:szCs w:val="16"/>
+                    </w:rPr>
+                  </w:pPr>
+                  <w:r>
+                    <w:rPr>
+                      <w:sz w:val="16"/>
+                      <w:szCs w:val="16"/>
+                    </w:rPr>
+                    <w:t>&lt;&lt;</w:t>
+                  </w:r>
+                  <w:proofErr w:type="gramStart"/>
+                  <w:r>
+                    <w:rPr>
+                      <w:sz w:val="16"/>
+                      <w:szCs w:val="16"/>
+                    </w:rPr>
+                    <w:t>includes</w:t>
+                  </w:r>
+                  <w:proofErr w:type="gramEnd"/>
+                  <w:r>
+                    <w:rPr>
+                      <w:sz w:val="16"/>
+                      <w:szCs w:val="16"/>
+                    </w:rPr>
+                    <w:t>&gt;&gt;</w:t>
+                  </w:r>
+                </w:p>
+              </w:txbxContent>
+            </v:textbox>
+          </v:shape>
+        </w:pict>
+      </w:r>
+      <w:r>
+        <w:rPr>
+          <w:noProof/>
+          <w:lang w:eastAsia="en-NZ"/>
+        </w:rPr>
+        <w:pict>
+          <v:shape id="_x0000_s1257" type="#_x0000_t202" style="position:absolute;left:0;text-align:left;margin-left:260.5pt;margin-top:276.2pt;width:74.25pt;height:30.45pt;z-index:251692032;mso-position-horizontal-relative:text;mso-position-vertical-relative:text" o:regroupid="3" filled="f" stroked="f">
+            <v:textbox style="mso-next-textbox:#_x0000_s1257">
+              <w:txbxContent>
+                <w:p>
+                  <w:pPr>
+                    <w:rPr>
+                      <w:sz w:val="16"/>
+                      <w:szCs w:val="16"/>
+                    </w:rPr>
+                  </w:pPr>
+                  <w:r>
+                    <w:rPr>
+                      <w:sz w:val="16"/>
+                      <w:szCs w:val="16"/>
+                    </w:rPr>
+                    <w:t>&lt;&lt;</w:t>
+                  </w:r>
+                  <w:proofErr w:type="gramStart"/>
+                  <w:r>
+                    <w:rPr>
+                      <w:sz w:val="16"/>
+                      <w:szCs w:val="16"/>
+                    </w:rPr>
+                    <w:t>includes</w:t>
+                  </w:r>
+                  <w:proofErr w:type="gramEnd"/>
+                  <w:r>
+                    <w:rPr>
+                      <w:sz w:val="16"/>
+                      <w:szCs w:val="16"/>
+                    </w:rPr>
+                    <w:t>&gt;&gt;</w:t>
+                  </w:r>
+                </w:p>
+              </w:txbxContent>
+            </v:textbox>
+          </v:shape>
+        </w:pict>
+      </w:r>
+      <w:r>
+        <w:rPr>
+          <w:noProof/>
+          <w:lang w:eastAsia="en-NZ"/>
+        </w:rPr>
+        <w:pict>
+          <v:shape id="_x0000_s1259" type="#_x0000_t202" style="position:absolute;left:0;text-align:left;margin-left:279.1pt;margin-top:316.85pt;width:74.25pt;height:32.2pt;z-index:251694080;mso-position-horizontal-relative:text;mso-position-vertical-relative:text" o:regroupid="3" filled="f" stroked="f">
+            <v:textbox style="mso-next-textbox:#_x0000_s1259">
+              <w:txbxContent>
+                <w:p>
+                  <w:pPr>
+                    <w:rPr>
+                      <w:sz w:val="16"/>
+                      <w:szCs w:val="16"/>
+                    </w:rPr>
+                  </w:pPr>
+                  <w:r>
+                    <w:rPr>
+                      <w:sz w:val="16"/>
+                      <w:szCs w:val="16"/>
+                    </w:rPr>
+                    <w:t>&lt;&lt;</w:t>
+                  </w:r>
+                  <w:proofErr w:type="gramStart"/>
+                  <w:r>
+                    <w:rPr>
+                      <w:sz w:val="16"/>
+                      <w:szCs w:val="16"/>
+                    </w:rPr>
+                    <w:t>includes</w:t>
+                  </w:r>
+                  <w:proofErr w:type="gramEnd"/>
+                  <w:r>
+                    <w:rPr>
+                      <w:sz w:val="16"/>
+                      <w:szCs w:val="16"/>
+                    </w:rPr>
+                    <w:t>&gt;&gt;</w:t>
+                  </w:r>
+                </w:p>
+              </w:txbxContent>
+            </v:textbox>
+          </v:shape>
+        </w:pict>
+      </w:r>
+      <w:r>
+        <w:rPr>
+          <w:noProof/>
+          <w:lang w:eastAsia="en-NZ"/>
+        </w:rPr>
+        <w:pict>
+          <v:shape id="_x0000_s1256" type="#_x0000_t202" style="position:absolute;left:0;text-align:left;margin-left:334.75pt;margin-top:225.25pt;width:71.3pt;height:30.55pt;z-index:251691008;mso-position-horizontal-relative:text;mso-position-vertical-relative:text" o:regroupid="3" filled="f" stroked="f">
+            <v:textbox style="mso-next-textbox:#_x0000_s1256">
+              <w:txbxContent>
+                <w:p>
+                  <w:pPr>
+                    <w:rPr>
+                      <w:color w:val="000000" w:themeColor="text1"/>
+                      <w:sz w:val="16"/>
+                      <w:szCs w:val="16"/>
+                    </w:rPr>
+                  </w:pPr>
+                  <w:r>
+                    <w:rPr>
+                      <w:color w:val="000000" w:themeColor="text1"/>
+                      <w:sz w:val="16"/>
+                      <w:szCs w:val="16"/>
+                    </w:rPr>
+                    <w:t>&lt;</w:t>
+                  </w:r>
+                  <w:proofErr w:type="gramStart"/>
+                  <w:r>
+                    <w:rPr>
+                      <w:color w:val="000000" w:themeColor="text1"/>
+                      <w:sz w:val="16"/>
+                      <w:szCs w:val="16"/>
+                    </w:rPr>
+                    <w:t>includes</w:t>
+                  </w:r>
+                  <w:proofErr w:type="gramEnd"/>
+                  <w:r>
+                    <w:rPr>
+                      <w:color w:val="000000" w:themeColor="text1"/>
+                      <w:sz w:val="16"/>
+                      <w:szCs w:val="16"/>
+                    </w:rPr>
+                    <w:t>&gt;&gt;</w:t>
+                  </w:r>
+                </w:p>
+              </w:txbxContent>
+            </v:textbox>
+          </v:shape>
+        </w:pict>
+      </w:r>
+      <w:r>
+        <w:rPr>
+          <w:noProof/>
+          <w:lang w:eastAsia="en-NZ"/>
+        </w:rPr>
+        <w:pict>
+          <v:shape id="_x0000_s1255" type="#_x0000_t202" style="position:absolute;left:0;text-align:left;margin-left:214.15pt;margin-top:204.95pt;width:74.2pt;height:26.1pt;z-index:251689984;mso-position-horizontal-relative:text;mso-position-vertical-relative:text" o:regroupid="3" filled="f" stroked="f">
+            <v:textbox style="mso-next-textbox:#_x0000_s1255">
+              <w:txbxContent>
+                <w:p>
+                  <w:pPr>
+                    <w:rPr>
+                      <w:sz w:val="16"/>
+                      <w:szCs w:val="16"/>
+                    </w:rPr>
+                  </w:pPr>
+                  <w:r>
+                    <w:rPr>
+                      <w:sz w:val="16"/>
+                      <w:szCs w:val="16"/>
+                    </w:rPr>
+                    <w:t>&lt;&lt;</w:t>
+                  </w:r>
+                  <w:proofErr w:type="gramStart"/>
+                  <w:r>
+                    <w:rPr>
+                      <w:sz w:val="16"/>
+                      <w:szCs w:val="16"/>
+                    </w:rPr>
+                    <w:t>includes</w:t>
+                  </w:r>
+                  <w:proofErr w:type="gramEnd"/>
+                  <w:r>
+                    <w:rPr>
+                      <w:sz w:val="16"/>
+                      <w:szCs w:val="16"/>
+                    </w:rPr>
+                    <w:t>&gt;&gt;</w:t>
+                  </w:r>
+                </w:p>
+              </w:txbxContent>
+            </v:textbox>
+          </v:shape>
+        </w:pict>
+      </w:r>
+      <w:r>
+        <w:rPr>
+          <w:noProof/>
+          <w:lang w:eastAsia="en-NZ"/>
+        </w:rPr>
+        <w:pict>
+          <v:shape id="_x0000_s1218" type="#_x0000_t202" style="position:absolute;left:0;text-align:left;margin-left:214.15pt;margin-top:93pt;width:55.65pt;height:30.5pt;z-index:251668480;mso-position-horizontal-relative:text;mso-position-vertical-relative:text" o:regroupid="3" filled="f" stroked="f">
+            <v:textbox style="mso-next-textbox:#_x0000_s1218">
+              <w:txbxContent>
+                <w:p>
+                  <w:pPr>
+                    <w:rPr>
+                      <w:sz w:val="16"/>
+                      <w:szCs w:val="16"/>
+                    </w:rPr>
+                  </w:pPr>
+                  <w:r>
+                    <w:rPr>
+                      <w:sz w:val="16"/>
+                      <w:szCs w:val="16"/>
+                    </w:rPr>
+                    <w:t>&lt;&lt;</w:t>
+                  </w:r>
+                  <w:proofErr w:type="gramStart"/>
+                  <w:r>
+                    <w:rPr>
+                      <w:sz w:val="16"/>
+                      <w:szCs w:val="16"/>
+                    </w:rPr>
+                    <w:t>includes</w:t>
+                  </w:r>
+                  <w:proofErr w:type="gramEnd"/>
+                  <w:r>
+                    <w:rPr>
+                      <w:sz w:val="16"/>
+                      <w:szCs w:val="16"/>
+                    </w:rPr>
+                    <w:t>&gt;&gt;</w:t>
+                  </w:r>
+                </w:p>
+              </w:txbxContent>
+            </v:textbox>
+          </v:shape>
+        </w:pict>
+      </w:r>
+      <w:r>
+        <w:rPr>
+          <w:noProof/>
+          <w:lang w:eastAsia="en-NZ"/>
+        </w:rPr>
+        <w:pict>
+          <v:shape id="_x0000_s1226" type="#_x0000_t202" style="position:absolute;left:0;text-align:left;margin-left:223.4pt;margin-top:133.65pt;width:157.75pt;height:50.9pt;z-index:251704320;mso-position-horizontal-relative:text;mso-position-vertical-relative:text" o:regroupid="4" filled="f" stroked="f">
+            <v:textbox style="mso-next-textbox:#_x0000_s1226">
+              <w:txbxContent>
+                <w:p>
+                  <w:pPr>
+                    <w:jc w:val="center"/>
+                    <w:rPr>
+                      <w:sz w:val="32"/>
+                      <w:szCs w:val="32"/>
+                    </w:rPr>
+                  </w:pPr>
+                  <w:r>
+                    <w:rPr>
+                      <w:sz w:val="28"/>
+                      <w:szCs w:val="28"/>
+                    </w:rPr>
+                    <w:t>Gather publication Information (DOI)</w:t>
+                  </w:r>
+                </w:p>
+              </w:txbxContent>
+            </v:textbox>
+          </v:shape>
+        </w:pict>
+      </w:r>
+      <w:r>
+        <w:rPr>
+          <w:noProof/>
+          <w:lang w:eastAsia="en-NZ"/>
+        </w:rPr>
+        <w:pict>
+          <v:oval id="_x0000_s1225" style="position:absolute;left:0;text-align:left;margin-left:232.7pt;margin-top:123.5pt;width:139.15pt;height:71.35pt;z-index:251703296;mso-position-horizontal-relative:text;mso-position-vertical-relative:text" o:regroupid="4"/>
+        </w:pict>
+      </w:r>
+      <w:r>
+        <w:rPr>
+          <w:noProof/>
+          <w:lang w:eastAsia="en-NZ"/>
+        </w:rPr>
+        <w:pict>
+          <v:line id="_x0000_s1264" style="position:absolute;left:0;text-align:left;flip:y;z-index:251699200;mso-position-horizontal-relative:text;mso-position-vertical-relative:text" from="269.8pt,428.8pt" to="316.2pt,581.45pt" o:regroupid="3">
+            <v:stroke endarrow="block"/>
+          </v:line>
+        </w:pict>
+      </w:r>
+      <w:r>
+        <w:rPr>
+          <w:noProof/>
+          <w:lang w:eastAsia="en-NZ"/>
+        </w:rPr>
+        <w:pict>
+          <v:line id="_x0000_s1263" style="position:absolute;left:0;text-align:left;flip:x;z-index:251698176;mso-position-horizontal-relative:text;mso-position-vertical-relative:text" from="362.6pt,438.95pt" to="371.85pt,510.2pt" o:regroupid="3">
+            <v:stroke endarrow="block"/>
+          </v:line>
+        </w:pict>
+      </w:r>
+      <w:r>
+        <w:rPr>
+          <w:noProof/>
+          <w:lang w:eastAsia="en-NZ"/>
+        </w:rPr>
+        <w:pict>
+          <v:line id="_x0000_s1262" style="position:absolute;left:0;text-align:left;z-index:251697152;mso-position-horizontal-relative:text;mso-position-vertical-relative:text" from="-8.55pt,337.2pt" to="84.25pt,571.3pt" o:regroupid="3"/>
+        </w:pict>
+      </w:r>
+      <w:r>
+        <w:rPr>
+          <w:noProof/>
+          <w:lang w:eastAsia="en-NZ"/>
+        </w:rPr>
+        <w:pict>
+          <v:line id="_x0000_s1261" style="position:absolute;left:0;text-align:left;z-index:251696128;mso-position-horizontal-relative:text;mso-position-vertical-relative:text" from="-8.55pt,337.2pt" to="223.4pt,591.6pt" o:regroupid="3"/>
+        </w:pict>
+      </w:r>
+      <w:r>
+        <w:rPr>
+          <w:noProof/>
+          <w:lang w:eastAsia="en-NZ"/>
+        </w:rPr>
+        <w:pict>
+          <v:line id="_x0000_s1260" style="position:absolute;left:0;text-align:left;z-index:251695104;mso-position-horizontal-relative:text;mso-position-vertical-relative:text" from="-8.55pt,337.2pt" to="288.35pt,540.75pt" o:regroupid="3"/>
+        </w:pict>
+      </w:r>
+      <w:r>
+        <w:rPr>
+          <w:noProof/>
+          <w:lang w:eastAsia="en-NZ"/>
+        </w:rPr>
+        <w:pict>
+          <v:line id="_x0000_s1254" style="position:absolute;left:0;text-align:left;z-index:251688960;mso-position-horizontal-relative:text;mso-position-vertical-relative:text" from="-8.55pt,337.2pt" to="93.5pt,388.1pt" o:regroupid="3"/>
+        </w:pict>
+      </w:r>
+      <w:r>
+        <w:rPr>
+          <w:noProof/>
+          <w:lang w:eastAsia="en-NZ"/>
+        </w:rPr>
+        <w:pict>
+          <v:line id="_x0000_s1253" style="position:absolute;left:0;text-align:left;flip:y;z-index:251687936;mso-position-horizontal-relative:text;mso-position-vertical-relative:text" from="-8.55pt,286.35pt" to="102.8pt,337.2pt" o:regroupid="3"/>
+        </w:pict>
+      </w:r>
+      <w:r>
+        <w:rPr>
+          <w:noProof/>
+          <w:lang w:eastAsia="en-NZ"/>
+        </w:rPr>
+        <w:pict>
+          <v:line id="_x0000_s1252" style="position:absolute;left:0;text-align:left;flip:y;z-index:251686912;mso-position-horizontal-relative:text;mso-position-vertical-relative:text" from="-8.55pt,113.35pt" to="121.35pt,337.2pt" o:regroupid="3"/>
+        </w:pict>
+      </w:r>
+      <w:r>
+        <w:rPr>
+          <w:noProof/>
+          <w:lang w:eastAsia="en-NZ"/>
+        </w:rPr>
+        <w:pict>
+          <v:line id="_x0000_s1251" style="position:absolute;left:0;text-align:left;flip:y;z-index:251685888;mso-position-horizontal-relative:text;mso-position-vertical-relative:text" from="-8.55pt,164.2pt" to="232.7pt,337.2pt" o:regroupid="3"/>
+        </w:pict>
+      </w:r>
+      <w:r>
+        <w:rPr>
+          <w:noProof/>
+          <w:lang w:eastAsia="en-NZ"/>
+        </w:rPr>
+        <w:pict>
+          <v:line id="_x0000_s1250" style="position:absolute;left:0;text-align:left;flip:y;z-index:251684864;mso-position-horizontal-relative:text;mso-position-vertical-relative:text" from="232.7pt,398.25pt" to="297.65pt,398.35pt" o:regroupid="3">
+            <v:stroke endarrow="block"/>
+          </v:line>
+        </w:pict>
+      </w:r>
+      <w:r>
+        <w:rPr>
+          <w:noProof/>
+          <w:lang w:eastAsia="en-NZ"/>
+        </w:rPr>
+        <w:pict>
+          <v:line id="_x0000_s1249" style="position:absolute;left:0;text-align:left;z-index:251683840;mso-position-horizontal-relative:text;mso-position-vertical-relative:text" from="223.4pt,306.65pt" to="344.05pt,367.75pt" o:regroupid="3">
+            <v:stroke endarrow="block"/>
+          </v:line>
+        </w:pict>
+      </w:r>
+      <w:r>
+        <w:rPr>
+          <w:noProof/>
+          <w:lang w:eastAsia="en-NZ"/>
+        </w:rPr>
+        <w:pict>
+          <v:line id="_x0000_s1248" style="position:absolute;left:0;text-align:left;flip:x;z-index:251682816;mso-position-horizontal-relative:text;mso-position-vertical-relative:text" from="112.05pt,408.45pt" to="297.65pt,571.3pt" o:regroupid="3">
+            <v:stroke endarrow="block"/>
+          </v:line>
+        </w:pict>
+      </w:r>
+      <w:r>
+        <w:rPr>
+          <w:noProof/>
+          <w:lang w:eastAsia="en-NZ"/>
+        </w:rPr>
+        <w:pict>
+          <v:line id="_x0000_s1247" style="position:absolute;left:0;text-align:left;flip:x;z-index:251681792;mso-position-horizontal-relative:text;mso-position-vertical-relative:text" from="167.75pt,184.55pt" to="251.25pt,245.65pt" o:regroupid="3">
+            <v:stroke endarrow="block"/>
+          </v:line>
+        </w:pict>
+      </w:r>
+      <w:r>
+        <w:rPr>
+          <w:noProof/>
+          <w:lang w:eastAsia="en-NZ"/>
+        </w:rPr>
+        <w:pict>
+          <v:line id="_x0000_s1246" style="position:absolute;left:0;text-align:left;z-index:251680768;mso-position-horizontal-relative:text;mso-position-vertical-relative:text" from="316.2pt,194.7pt" to="371.85pt,367.75pt" o:regroupid="3">
+            <v:stroke endarrow="block"/>
+          </v:line>
+        </w:pict>
+      </w:r>
+      <w:r>
+        <w:rPr>
+          <w:noProof/>
+          <w:lang w:eastAsia="en-NZ"/>
+        </w:rPr>
+        <w:pict>
+          <v:line id="_x0000_s1245" style="position:absolute;left:0;text-align:left;flip:x;z-index:251679744;mso-position-horizontal-relative:text;mso-position-vertical-relative:text" from="214.15pt,194.7pt" to="306.9pt,367.75pt" o:regroupid="3">
+            <v:stroke endarrow="block"/>
+          </v:line>
+        </w:pict>
+      </w:r>
+      <w:r>
+        <w:rPr>
+          <w:noProof/>
+          <w:lang w:eastAsia="en-NZ"/>
+        </w:rPr>
+        <w:pict>
+          <v:group id="_x0000_s1242" style="position:absolute;left:0;text-align:left;margin-left:288.35pt;margin-top:367.75pt;width:157.75pt;height:71.2pt;z-index:251678720;mso-position-horizontal-relative:text;mso-position-vertical-relative:text" coordorigin="8370,7440" coordsize="2550,1080" o:regroupid="3">
+            <v:oval id="_x0000_s1243" style="position:absolute;left:8520;top:7440;width:2250;height:1080"/>
+            <v:shape id="_x0000_s1244" type="#_x0000_t202" style="position:absolute;left:8370;top:7594;width:2550;height:773" filled="f" stroked="f">
+              <v:textbox style="mso-next-textbox:#_x0000_s1244">
+                <w:txbxContent>
+                  <w:p>
+                    <w:pPr>
+                      <w:jc w:val="center"/>
+                      <w:rPr>
+                        <w:sz w:val="28"/>
+                        <w:szCs w:val="28"/>
+                      </w:rPr>
+                    </w:pPr>
+                    <w:r>
+                      <w:rPr>
+                        <w:sz w:val="28"/>
+                        <w:szCs w:val="28"/>
+                      </w:rPr>
+                      <w:t>Fills out Coversheet</w:t>
+                    </w:r>
+                  </w:p>
+                  <w:p>
+                    <w:pPr>
+                      <w:jc w:val="center"/>
+                      <w:rPr>
+                        <w:sz w:val="32"/>
+                        <w:szCs w:val="32"/>
+                      </w:rPr>
+                    </w:pPr>
+                    <w:r>
+                      <w:rPr>
+                        <w:sz w:val="28"/>
+                        <w:szCs w:val="28"/>
+                      </w:rPr>
+                      <w:t>/Adds to Database</w:t>
+                    </w:r>
+                  </w:p>
+                </w:txbxContent>
+              </v:textbox>
+            </v:shape>
+          </v:group>
+        </w:pict>
+      </w:r>
+      <w:r>
+        <w:rPr>
+          <w:noProof/>
+          <w:lang w:eastAsia="en-NZ"/>
+        </w:rPr>
+        <w:pict>
+          <v:group id="_x0000_s1239" style="position:absolute;left:0;text-align:left;margin-left:279.1pt;margin-top:510.2pt;width:157.7pt;height:71.25pt;z-index:251677696;mso-position-horizontal-relative:text;mso-position-vertical-relative:text" coordorigin="8220,5897" coordsize="2550,1080" o:regroupid="3">
+            <v:oval id="_x0000_s1240" style="position:absolute;left:8370;top:5897;width:2250;height:1080"/>
+            <v:shape id="_x0000_s1241" type="#_x0000_t202" style="position:absolute;left:8220;top:6051;width:2550;height:773" filled="f" stroked="f">
+              <v:textbox style="mso-next-textbox:#_x0000_s1241">
+                <w:txbxContent>
+                  <w:p>
+                    <w:pPr>
+                      <w:jc w:val="center"/>
+                      <w:rPr>
+                        <w:sz w:val="28"/>
+                        <w:szCs w:val="28"/>
+                      </w:rPr>
+                    </w:pPr>
+                    <w:r>
+                      <w:rPr>
+                        <w:sz w:val="28"/>
+                        <w:szCs w:val="28"/>
+                      </w:rPr>
+                      <w:t xml:space="preserve">Print </w:t>
+                    </w:r>
+                  </w:p>
+                  <w:p>
+                    <w:pPr>
+                      <w:jc w:val="center"/>
+                      <w:rPr>
+                        <w:sz w:val="32"/>
+                        <w:szCs w:val="32"/>
+                      </w:rPr>
+                    </w:pPr>
+                    <w:r>
+                      <w:rPr>
+                        <w:sz w:val="28"/>
+                        <w:szCs w:val="28"/>
+                      </w:rPr>
+                      <w:t>Coversheet</w:t>
+                    </w:r>
+                  </w:p>
+                </w:txbxContent>
+              </v:textbox>
+            </v:shape>
+          </v:group>
+        </w:pict>
+      </w:r>
+      <w:r>
+        <w:rPr>
+          <w:noProof/>
+          <w:lang w:eastAsia="en-NZ"/>
+        </w:rPr>
+        <w:pict>
+          <v:group id="_x0000_s1236" style="position:absolute;left:0;text-align:left;margin-left:195.6pt;margin-top:581.45pt;width:157.7pt;height:71.35pt;z-index:251676672;mso-position-horizontal-relative:text;mso-position-vertical-relative:text" coordorigin="3870,9445" coordsize="2550,1080" o:regroupid="3">
+            <v:oval id="_x0000_s1237" style="position:absolute;left:4020;top:9445;width:2250;height:1080"/>
+            <v:shape id="_x0000_s1238" type="#_x0000_t202" style="position:absolute;left:3870;top:9600;width:2550;height:771" filled="f" stroked="f">
+              <v:textbox style="mso-next-textbox:#_x0000_s1238">
+                <w:txbxContent>
+                  <w:p>
+                    <w:pPr>
+                      <w:jc w:val="center"/>
+                      <w:rPr>
+                        <w:sz w:val="32"/>
+                        <w:szCs w:val="32"/>
+                      </w:rPr>
+                    </w:pPr>
+                    <w:r>
+                      <w:rPr>
+                        <w:sz w:val="28"/>
+                        <w:szCs w:val="28"/>
+                      </w:rPr>
+                      <w:t xml:space="preserve">Modify existing </w:t>
+                    </w:r>
+                    <w:r>
+                      <w:rPr>
+                        <w:sz w:val="28"/>
+                        <w:szCs w:val="28"/>
+                      </w:rPr>
+                      <w:br/>
+                      <w:t>publication details</w:t>
+                    </w:r>
+                  </w:p>
+                </w:txbxContent>
+              </v:textbox>
+            </v:shape>
+          </v:group>
+        </w:pict>
+      </w:r>
+      <w:r>
+        <w:rPr>
+          <w:noProof/>
+          <w:lang w:eastAsia="en-NZ"/>
+        </w:rPr>
+        <w:pict>
+          <v:group id="_x0000_s1233" style="position:absolute;left:0;text-align:left;margin-left:10pt;margin-top:571.3pt;width:157.75pt;height:71.2pt;z-index:251675648;mso-position-horizontal-relative:text;mso-position-vertical-relative:text" coordorigin="4920,10988" coordsize="2550,1080" o:regroupid="3">
+            <v:oval id="_x0000_s1234" style="position:absolute;left:5070;top:10988;width:2250;height:1080"/>
+            <v:shape id="_x0000_s1235" type="#_x0000_t202" style="position:absolute;left:4920;top:11143;width:2550;height:772" filled="f" stroked="f">
+              <v:textbox style="mso-next-textbox:#_x0000_s1235">
+                <w:txbxContent>
+                  <w:p>
+                    <w:pPr>
+                      <w:jc w:val="center"/>
+                      <w:rPr>
+                        <w:sz w:val="32"/>
+                        <w:szCs w:val="32"/>
+                      </w:rPr>
+                    </w:pPr>
+                    <w:r>
+                      <w:rPr>
+                        <w:sz w:val="28"/>
+                        <w:szCs w:val="28"/>
+                      </w:rPr>
+                      <w:t xml:space="preserve">Email </w:t>
+                    </w:r>
+                    <w:r>
+                      <w:rPr>
+                        <w:sz w:val="28"/>
+                        <w:szCs w:val="28"/>
+                      </w:rPr>
+                      <w:br/>
+                      <w:t>Academics</w:t>
+                    </w:r>
+                  </w:p>
+                </w:txbxContent>
+              </v:textbox>
+            </v:shape>
+          </v:group>
+        </w:pict>
+      </w:r>
+      <w:r>
+        <w:rPr>
+          <w:noProof/>
+          <w:lang w:eastAsia="en-NZ"/>
+        </w:rPr>
+        <w:pict>
+          <v:group id="_x0000_s1230" style="position:absolute;left:0;text-align:left;margin-left:84.25pt;margin-top:357.55pt;width:157.7pt;height:71.15pt;z-index:251674624;mso-position-horizontal-relative:text;mso-position-vertical-relative:text" coordorigin="6270,8983" coordsize="2550,1080" o:regroupid="3">
+            <v:oval id="_x0000_s1231" style="position:absolute;left:6420;top:8983;width:2250;height:1080"/>
+            <v:shape id="_x0000_s1232" type="#_x0000_t202" style="position:absolute;left:6270;top:9137;width:2550;height:772" filled="f" stroked="f">
+              <v:textbox style="mso-next-textbox:#_x0000_s1232">
+                <w:txbxContent>
+                  <w:p>
+                    <w:pPr>
+                      <w:jc w:val="center"/>
+                      <w:rPr>
+                        <w:sz w:val="32"/>
+                        <w:szCs w:val="32"/>
+                      </w:rPr>
+                    </w:pPr>
+                    <w:r>
+                      <w:rPr>
+                        <w:sz w:val="28"/>
+                        <w:szCs w:val="28"/>
+                      </w:rPr>
+                      <w:t xml:space="preserve">Add Staff </w:t>
+                    </w:r>
+                    <w:r>
+                      <w:rPr>
+                        <w:sz w:val="28"/>
+                        <w:szCs w:val="28"/>
+                      </w:rPr>
+                      <w:br/>
+                      <w:t>Information</w:t>
+                    </w:r>
+                  </w:p>
+                </w:txbxContent>
+              </v:textbox>
+            </v:shape>
+          </v:group>
+        </w:pict>
+      </w:r>
+      <w:r>
+        <w:rPr>
+          <w:noProof/>
+          <w:lang w:eastAsia="en-NZ"/>
+        </w:rPr>
+        <w:pict>
+          <v:group id="_x0000_s1227" style="position:absolute;left:0;text-align:left;margin-left:93.5pt;margin-top:245.65pt;width:157.75pt;height:71.3pt;z-index:251673600;mso-position-horizontal-relative:text;mso-position-vertical-relative:text" coordorigin="5520,7440" coordsize="2550,1081" o:regroupid="3">
+            <v:oval id="_x0000_s1228" style="position:absolute;left:5670;top:7440;width:2250;height:1081"/>
+            <v:shape id="_x0000_s1229" type="#_x0000_t202" style="position:absolute;left:5520;top:7594;width:2550;height:772" filled="f" stroked="f">
+              <v:textbox style="mso-next-textbox:#_x0000_s1229">
+                <w:txbxContent>
+                  <w:p>
+                    <w:pPr>
+                      <w:jc w:val="center"/>
+                      <w:rPr>
+                        <w:sz w:val="32"/>
+                        <w:szCs w:val="32"/>
+                      </w:rPr>
+                    </w:pPr>
+                    <w:r>
+                      <w:rPr>
+                        <w:sz w:val="28"/>
+                        <w:szCs w:val="28"/>
+                      </w:rPr>
+                      <w:t xml:space="preserve">Add RIMS </w:t>
+                    </w:r>
+                    <w:r>
+                      <w:rPr>
+                        <w:sz w:val="28"/>
+                        <w:szCs w:val="28"/>
+                      </w:rPr>
+                      <w:br/>
+                      <w:t>Identifier</w:t>
+                    </w:r>
+                  </w:p>
+                </w:txbxContent>
+              </v:textbox>
+            </v:shape>
+          </v:group>
+        </w:pict>
+      </w:r>
+      <w:r>
+        <w:rPr>
+          <w:noProof/>
+          <w:lang w:eastAsia="en-NZ"/>
+        </w:rPr>
+        <w:pict>
+          <v:line id="_x0000_s1222" style="position:absolute;left:0;text-align:left;z-index:251670528;mso-position-horizontal-relative:text;mso-position-vertical-relative:text" from="195.6pt,82.8pt" to="241.95pt,143.85pt" o:regroupid="3">
+            <v:stroke endarrow="block"/>
+          </v:line>
+        </w:pict>
+      </w:r>
+      <w:r>
+        <w:rPr>
+          <w:noProof/>
+          <w:lang w:eastAsia="en-NZ"/>
+        </w:rPr>
+        <w:pict>
+          <v:group id="_x0000_s1219" style="position:absolute;left:0;text-align:left;margin-left:47.1pt;margin-top:42.1pt;width:157.75pt;height:71.25pt;z-index:251669504;mso-position-horizontal-relative:text;mso-position-vertical-relative:text" coordorigin="4020,3737" coordsize="2550,1080" o:regroupid="3">
+            <v:oval id="_x0000_s1220" style="position:absolute;left:4170;top:3737;width:2250;height:1080"/>
+            <v:shape id="_x0000_s1221" type="#_x0000_t202" style="position:absolute;left:4020;top:3891;width:2550;height:772" filled="f" stroked="f">
+              <v:textbox style="mso-next-textbox:#_x0000_s1221">
+                <w:txbxContent>
+                  <w:p>
+                    <w:pPr>
+                      <w:jc w:val="center"/>
+                      <w:rPr>
+                        <w:sz w:val="32"/>
+                        <w:szCs w:val="32"/>
+                      </w:rPr>
+                    </w:pPr>
+                    <w:r>
+                      <w:rPr>
+                        <w:sz w:val="28"/>
+                        <w:szCs w:val="28"/>
+                      </w:rPr>
+                      <w:t>Gather publication Information (No DOI)</w:t>
+                    </w:r>
+                  </w:p>
+                </w:txbxContent>
+              </v:textbox>
+            </v:shape>
+          </v:group>
+        </w:pict>
+      </w:r>
+      <w:r>
+        <w:rPr>
+          <w:noProof/>
+          <w:lang w:eastAsia="en-NZ"/>
+        </w:rPr>
+        <w:pict>
+          <v:group id="_x0000_s1211" style="position:absolute;left:0;text-align:left;margin-left:-45.65pt;margin-top:276.2pt;width:37.1pt;height:111.85pt;z-index:251666432;mso-position-horizontal-relative:text;mso-position-vertical-relative:text" coordorigin="1080,4140" coordsize="720,1980" o:regroupid="2">
+            <v:oval id="_x0000_s1212" style="position:absolute;left:1080;top:4140;width:720;height:720"/>
+            <v:line id="_x0000_s1213" style="position:absolute" from="1440,4860" to="1440,5760"/>
+            <v:line id="_x0000_s1214" style="position:absolute" from="1080,5220" to="1800,5220"/>
+            <v:line id="_x0000_s1215" style="position:absolute;flip:x" from="1080,5760" to="1440,6120"/>
+            <v:line id="_x0000_s1216" style="position:absolute" from="1440,5760" to="1800,6120"/>
+          </v:group>
+        </w:pict>
+      </w:r>
+      <w:r>
+        <w:rPr>
+          <w:noProof/>
+          <w:lang w:eastAsia="en-NZ"/>
+        </w:rPr>
+        <w:pict>
+          <v:shape id="_x0000_s1209" type="#_x0000_t202" style="position:absolute;left:0;text-align:left;margin-left:-45.65pt;margin-top:408.45pt;width:64.95pt;height:50.85pt;z-index:251664384;mso-position-horizontal-relative:text;mso-position-vertical-relative:text" o:regroupid="1" filled="f" stroked="f">
+            <v:textbox style="mso-next-textbox:#_x0000_s1209" inset="0,,0">
+              <w:txbxContent>
+                <w:p>
+                  <w:pPr>
+                    <w:jc w:val="center"/>
+                  </w:pPr>
+                  <w:r>
+                    <w:t>Academic Re</w:t>
+                  </w:r>
+                  <w:r>
+                    <w:t>searcher</w:t>
+                  </w:r>
+                </w:p>
+              </w:txbxContent>
+            </v:textbox>
+          </v:shape>
+        </w:pict>
+      </w:r>
+    </w:p>
     <w:sectPr>
       <w:headerReference w:type="default" r:id="rId10"/>
       <w:footerReference w:type="default" r:id="rId11"/>
@@ -3970,7 +7341,7 @@
               <w:b/>
               <w:noProof/>
             </w:rPr>
-            <w:t>12</w:t>
+            <w:t>18</w:t>
           </w:r>
         </w:fldSimple>
         <w:r>
@@ -5235,7 +8606,7 @@
 </file>
 
 <file path=customXml/itemProps1.xml><?xml version="1.0" encoding="utf-8"?>
-<ds:datastoreItem xmlns:ds="http://schemas.openxmlformats.org/officeDocument/2006/customXml" ds:itemID="{3FC79CDD-2D2D-48D3-93FD-3169EB1D15DF}">
+<ds:datastoreItem xmlns:ds="http://schemas.openxmlformats.org/officeDocument/2006/customXml" ds:itemID="{C33FEF2E-9937-4349-AB44-AF1E58058919}">
   <ds:schemaRefs>
     <ds:schemaRef ds:uri="http://schemas.openxmlformats.org/officeDocument/2006/bibliography"/>
   </ds:schemaRefs>

</xml_diff>